<commit_message>
updated protocol & description
</commit_message>
<xml_diff>
--- a/doku/Descirption.docx
+++ b/doku/Descirption.docx
@@ -589,8 +589,6 @@
         </w:rPr>
         <w:t xml:space="preserve"> mit verschiedenen Berechtigungsstufen</w:t>
       </w:r>
-      <w:bookmarkStart w:id="0" w:name="_GoBack"/>
-      <w:bookmarkEnd w:id="0"/>
     </w:p>
     <w:p>
       <w:pPr>
@@ -784,10 +782,40 @@
     </w:p>
     <w:p>
       <w:pPr>
+        <w:spacing w:after="0" w:line="240" w:lineRule="auto"/>
+        <w:rPr>
+          <w:rFonts w:ascii="Calibri" w:hAnsi="Calibri" w:cs="Calibri"/>
+          <w:sz w:val="24"/>
+          <w:szCs w:val="24"/>
+        </w:rPr>
+      </w:pPr>
+    </w:p>
+    <w:p>
+      <w:pPr>
+        <w:spacing w:after="0" w:line="240" w:lineRule="auto"/>
+        <w:rPr>
+          <w:rFonts w:ascii="Calibri" w:hAnsi="Calibri" w:cs="Calibri"/>
+          <w:b/>
+          <w:sz w:val="24"/>
+          <w:szCs w:val="24"/>
+        </w:rPr>
+      </w:pPr>
+      <w:r>
+        <w:rPr>
+          <w:rFonts w:ascii="Calibri" w:hAnsi="Calibri" w:cs="Calibri"/>
+          <w:b/>
+          <w:sz w:val="24"/>
+          <w:szCs w:val="24"/>
+        </w:rPr>
+        <w:t>Funktionsbeschreibung der mobilen Android-Anwendung</w:t>
+      </w:r>
+    </w:p>
+    <w:p>
+      <w:pPr>
         <w:pStyle w:val="Listenabsatz"/>
         <w:numPr>
           <w:ilvl w:val="0"/>
-          <w:numId w:val="3"/>
+          <w:numId w:val="4"/>
         </w:numPr>
         <w:spacing w:after="0" w:line="240" w:lineRule="auto"/>
         <w:rPr>
@@ -796,6 +824,427 @@
           <w:szCs w:val="24"/>
         </w:rPr>
       </w:pPr>
+      <w:r>
+        <w:rPr>
+          <w:rFonts w:ascii="Calibri" w:hAnsi="Calibri" w:cs="Calibri"/>
+          <w:sz w:val="24"/>
+          <w:szCs w:val="24"/>
+        </w:rPr>
+        <w:t>Login-Funktion (</w:t>
+      </w:r>
+      <w:r>
+        <w:rPr>
+          <w:rFonts w:ascii="Calibri" w:hAnsi="Calibri" w:cs="Calibri"/>
+          <w:sz w:val="24"/>
+          <w:szCs w:val="24"/>
+        </w:rPr>
+        <w:t>für Schüler, Lehrer, Eltern) mit identischen Berechtigungen (keine Verwaltung)</w:t>
+      </w:r>
+    </w:p>
+    <w:p>
+      <w:pPr>
+        <w:pStyle w:val="Listenabsatz"/>
+        <w:numPr>
+          <w:ilvl w:val="0"/>
+          <w:numId w:val="4"/>
+        </w:numPr>
+        <w:spacing w:after="0" w:line="240" w:lineRule="auto"/>
+        <w:rPr>
+          <w:rFonts w:ascii="Calibri" w:hAnsi="Calibri" w:cs="Calibri"/>
+          <w:sz w:val="24"/>
+          <w:szCs w:val="24"/>
+        </w:rPr>
+      </w:pPr>
+      <w:r>
+        <w:rPr>
+          <w:rFonts w:ascii="Calibri" w:hAnsi="Calibri" w:cs="Calibri"/>
+          <w:sz w:val="24"/>
+          <w:szCs w:val="24"/>
+        </w:rPr>
+        <w:t>Individuellen Wordpool</w:t>
+      </w:r>
+      <w:r>
+        <w:rPr>
+          <w:rFonts w:ascii="Calibri" w:hAnsi="Calibri" w:cs="Calibri"/>
+          <w:sz w:val="24"/>
+          <w:szCs w:val="24"/>
+        </w:rPr>
+        <w:t xml:space="preserve"> samt eigener Statistik</w:t>
+      </w:r>
+    </w:p>
+    <w:p>
+      <w:pPr>
+        <w:pStyle w:val="Listenabsatz"/>
+        <w:numPr>
+          <w:ilvl w:val="0"/>
+          <w:numId w:val="4"/>
+        </w:numPr>
+        <w:spacing w:after="0" w:line="240" w:lineRule="auto"/>
+        <w:rPr>
+          <w:rFonts w:ascii="Calibri" w:hAnsi="Calibri" w:cs="Calibri"/>
+          <w:sz w:val="24"/>
+          <w:szCs w:val="24"/>
+        </w:rPr>
+      </w:pPr>
+      <w:r>
+        <w:rPr>
+          <w:rFonts w:ascii="Calibri" w:hAnsi="Calibri" w:cs="Calibri"/>
+          <w:sz w:val="24"/>
+          <w:szCs w:val="24"/>
+        </w:rPr>
+        <w:t>Wörter zu Pool aus API hinzufügen</w:t>
+      </w:r>
+      <w:r>
+        <w:rPr>
+          <w:rFonts w:ascii="Calibri" w:hAnsi="Calibri" w:cs="Calibri"/>
+          <w:sz w:val="24"/>
+          <w:szCs w:val="24"/>
+        </w:rPr>
+        <w:t xml:space="preserve"> /entfernen</w:t>
+      </w:r>
+    </w:p>
+    <w:p>
+      <w:pPr>
+        <w:pStyle w:val="Listenabsatz"/>
+        <w:numPr>
+          <w:ilvl w:val="0"/>
+          <w:numId w:val="4"/>
+        </w:numPr>
+        <w:spacing w:after="0" w:line="240" w:lineRule="auto"/>
+        <w:rPr>
+          <w:rFonts w:ascii="Calibri" w:hAnsi="Calibri" w:cs="Calibri"/>
+          <w:sz w:val="24"/>
+          <w:szCs w:val="24"/>
+        </w:rPr>
+      </w:pPr>
+      <w:r>
+        <w:rPr>
+          <w:rFonts w:ascii="Calibri" w:hAnsi="Calibri" w:cs="Calibri"/>
+          <w:sz w:val="24"/>
+          <w:szCs w:val="24"/>
+        </w:rPr>
+        <w:t>Sätze aus API hinzufügen</w:t>
+      </w:r>
+      <w:r>
+        <w:rPr>
+          <w:rFonts w:ascii="Calibri" w:hAnsi="Calibri" w:cs="Calibri"/>
+          <w:sz w:val="24"/>
+          <w:szCs w:val="24"/>
+        </w:rPr>
+        <w:t xml:space="preserve"> /entfernen (automatisch mit Wort)</w:t>
+      </w:r>
+    </w:p>
+    <w:p>
+      <w:pPr>
+        <w:pStyle w:val="Listenabsatz"/>
+        <w:numPr>
+          <w:ilvl w:val="0"/>
+          <w:numId w:val="4"/>
+        </w:numPr>
+        <w:spacing w:after="0" w:line="240" w:lineRule="auto"/>
+        <w:rPr>
+          <w:rFonts w:ascii="Calibri" w:hAnsi="Calibri" w:cs="Calibri"/>
+          <w:sz w:val="24"/>
+          <w:szCs w:val="24"/>
+        </w:rPr>
+      </w:pPr>
+      <w:r>
+        <w:rPr>
+          <w:rFonts w:ascii="Calibri" w:hAnsi="Calibri" w:cs="Calibri"/>
+          <w:sz w:val="24"/>
+          <w:szCs w:val="24"/>
+        </w:rPr>
+        <w:t xml:space="preserve">Anzeige von statistischen Daten (nicht grafisch </w:t>
+      </w:r>
+      <w:r>
+        <w:rPr>
+          <w:rFonts w:ascii="Calibri" w:hAnsi="Calibri" w:cs="Calibri"/>
+          <w:sz w:val="24"/>
+          <w:szCs w:val="24"/>
+        </w:rPr>
+        <w:sym w:font="Wingdings" w:char="F0E0"/>
+      </w:r>
+      <w:r>
+        <w:rPr>
+          <w:rFonts w:ascii="Calibri" w:hAnsi="Calibri" w:cs="Calibri"/>
+          <w:sz w:val="24"/>
+          <w:szCs w:val="24"/>
+        </w:rPr>
+        <w:t xml:space="preserve"> für genaue Analyse mit grafischer Aufbereitung ist die Webanwendung zuständig</w:t>
+      </w:r>
+      <w:r>
+        <w:rPr>
+          <w:rFonts w:ascii="Calibri" w:hAnsi="Calibri" w:cs="Calibri"/>
+          <w:sz w:val="24"/>
+          <w:szCs w:val="24"/>
+        </w:rPr>
+        <w:t>)</w:t>
+      </w:r>
+    </w:p>
+    <w:p>
+      <w:pPr>
+        <w:pStyle w:val="Listenabsatz"/>
+        <w:numPr>
+          <w:ilvl w:val="0"/>
+          <w:numId w:val="4"/>
+        </w:numPr>
+        <w:spacing w:after="0" w:line="240" w:lineRule="auto"/>
+        <w:rPr>
+          <w:rFonts w:ascii="Calibri" w:hAnsi="Calibri" w:cs="Calibri"/>
+          <w:sz w:val="24"/>
+          <w:szCs w:val="24"/>
+        </w:rPr>
+      </w:pPr>
+      <w:r>
+        <w:rPr>
+          <w:rFonts w:ascii="Calibri" w:hAnsi="Calibri" w:cs="Calibri"/>
+          <w:sz w:val="24"/>
+          <w:szCs w:val="24"/>
+        </w:rPr>
+        <w:t>Verschiedene Wiederholungsmodi bezogen auf Wortpool</w:t>
+      </w:r>
+      <w:r>
+        <w:rPr>
+          <w:rFonts w:ascii="Calibri" w:hAnsi="Calibri" w:cs="Calibri"/>
+          <w:sz w:val="24"/>
+          <w:szCs w:val="24"/>
+        </w:rPr>
+        <w:t xml:space="preserve"> (z.B.: sor</w:t>
+      </w:r>
+      <w:r>
+        <w:rPr>
+          <w:rFonts w:ascii="Calibri" w:hAnsi="Calibri" w:cs="Calibri"/>
+          <w:sz w:val="24"/>
+          <w:szCs w:val="24"/>
+        </w:rPr>
+        <w:t>tiert nach lastTimeRevis</w:t>
+      </w:r>
+      <w:r>
+        <w:rPr>
+          <w:rFonts w:ascii="Calibri" w:hAnsi="Calibri" w:cs="Calibri"/>
+          <w:sz w:val="24"/>
+          <w:szCs w:val="24"/>
+        </w:rPr>
+        <w:t>ed)</w:t>
+      </w:r>
+    </w:p>
+    <w:p>
+      <w:pPr>
+        <w:pStyle w:val="Listenabsatz"/>
+        <w:numPr>
+          <w:ilvl w:val="0"/>
+          <w:numId w:val="4"/>
+        </w:numPr>
+        <w:spacing w:after="0" w:line="240" w:lineRule="auto"/>
+        <w:rPr>
+          <w:rFonts w:ascii="Calibri" w:hAnsi="Calibri" w:cs="Calibri"/>
+          <w:b/>
+          <w:sz w:val="24"/>
+          <w:szCs w:val="24"/>
+        </w:rPr>
+      </w:pPr>
+      <w:r>
+        <w:rPr>
+          <w:rFonts w:ascii="Calibri" w:hAnsi="Calibri" w:cs="Calibri"/>
+          <w:sz w:val="24"/>
+          <w:szCs w:val="24"/>
+        </w:rPr>
+        <w:t xml:space="preserve">Benachrichtigungssystem: </w:t>
+      </w:r>
+      <w:r>
+        <w:rPr>
+          <w:rFonts w:ascii="Calibri" w:hAnsi="Calibri" w:cs="Calibri"/>
+          <w:sz w:val="24"/>
+          <w:szCs w:val="24"/>
+        </w:rPr>
+        <w:t>Beschreibung siehe Desktop-Anwendung</w:t>
+      </w:r>
+    </w:p>
+    <w:p>
+      <w:pPr>
+        <w:spacing w:after="0" w:line="240" w:lineRule="auto"/>
+        <w:rPr>
+          <w:rFonts w:ascii="Calibri" w:hAnsi="Calibri" w:cs="Calibri"/>
+          <w:b/>
+          <w:sz w:val="24"/>
+          <w:szCs w:val="24"/>
+        </w:rPr>
+      </w:pPr>
+    </w:p>
+    <w:p>
+      <w:pPr>
+        <w:spacing w:after="0" w:line="240" w:lineRule="auto"/>
+        <w:rPr>
+          <w:rFonts w:ascii="Calibri" w:hAnsi="Calibri" w:cs="Calibri"/>
+          <w:b/>
+          <w:sz w:val="24"/>
+          <w:szCs w:val="24"/>
+        </w:rPr>
+      </w:pPr>
+      <w:r>
+        <w:rPr>
+          <w:rFonts w:ascii="Calibri" w:hAnsi="Calibri" w:cs="Calibri"/>
+          <w:b/>
+          <w:sz w:val="24"/>
+          <w:szCs w:val="24"/>
+        </w:rPr>
+        <w:t>Funktionsbeschreibung</w:t>
+      </w:r>
+      <w:r>
+        <w:rPr>
+          <w:rFonts w:ascii="Calibri" w:hAnsi="Calibri" w:cs="Calibri"/>
+          <w:b/>
+          <w:sz w:val="24"/>
+          <w:szCs w:val="24"/>
+        </w:rPr>
+        <w:t xml:space="preserve"> der Webanwendung</w:t>
+      </w:r>
+    </w:p>
+    <w:p>
+      <w:pPr>
+        <w:pStyle w:val="Listenabsatz"/>
+        <w:numPr>
+          <w:ilvl w:val="0"/>
+          <w:numId w:val="5"/>
+        </w:numPr>
+        <w:spacing w:after="0" w:line="240" w:lineRule="auto"/>
+        <w:rPr>
+          <w:rFonts w:ascii="Calibri" w:hAnsi="Calibri" w:cs="Calibri"/>
+          <w:sz w:val="24"/>
+          <w:szCs w:val="24"/>
+        </w:rPr>
+      </w:pPr>
+      <w:r>
+        <w:rPr>
+          <w:rFonts w:ascii="Calibri" w:hAnsi="Calibri" w:cs="Calibri"/>
+          <w:sz w:val="24"/>
+          <w:szCs w:val="24"/>
+        </w:rPr>
+        <w:t>Login-Funktion (für Schüler</w:t>
+      </w:r>
+      <w:r>
+        <w:rPr>
+          <w:rFonts w:ascii="Calibri" w:hAnsi="Calibri" w:cs="Calibri"/>
+          <w:sz w:val="24"/>
+          <w:szCs w:val="24"/>
+        </w:rPr>
+        <w:t xml:space="preserve">) </w:t>
+      </w:r>
+      <w:r>
+        <w:rPr>
+          <w:rFonts w:ascii="Calibri" w:hAnsi="Calibri" w:cs="Calibri"/>
+          <w:sz w:val="24"/>
+          <w:szCs w:val="24"/>
+        </w:rPr>
+        <w:t>mit Anzeige von Ges</w:t>
+      </w:r>
+      <w:r>
+        <w:rPr>
+          <w:rFonts w:ascii="Calibri" w:hAnsi="Calibri" w:cs="Calibri"/>
+          <w:sz w:val="24"/>
+          <w:szCs w:val="24"/>
+        </w:rPr>
+        <w:t>amtstatistiken für Berechtigte</w:t>
+      </w:r>
+    </w:p>
+    <w:p>
+      <w:pPr>
+        <w:pStyle w:val="Listenabsatz"/>
+        <w:numPr>
+          <w:ilvl w:val="0"/>
+          <w:numId w:val="5"/>
+        </w:numPr>
+        <w:spacing w:after="0" w:line="240" w:lineRule="auto"/>
+        <w:rPr>
+          <w:rFonts w:ascii="Calibri" w:hAnsi="Calibri" w:cs="Calibri"/>
+          <w:sz w:val="24"/>
+          <w:szCs w:val="24"/>
+        </w:rPr>
+      </w:pPr>
+      <w:r>
+        <w:rPr>
+          <w:rFonts w:ascii="Calibri" w:hAnsi="Calibri" w:cs="Calibri"/>
+          <w:sz w:val="24"/>
+          <w:szCs w:val="24"/>
+        </w:rPr>
+        <w:t>Anzeige von Einzelstatistiken für Schüler</w:t>
+      </w:r>
+      <w:r>
+        <w:rPr>
+          <w:rFonts w:ascii="Calibri" w:hAnsi="Calibri" w:cs="Calibri"/>
+          <w:sz w:val="24"/>
+          <w:szCs w:val="24"/>
+        </w:rPr>
+        <w:t xml:space="preserve"> in grafischer Form</w:t>
+      </w:r>
+    </w:p>
+    <w:p>
+      <w:pPr>
+        <w:pStyle w:val="Listenabsatz"/>
+        <w:numPr>
+          <w:ilvl w:val="0"/>
+          <w:numId w:val="5"/>
+        </w:numPr>
+        <w:spacing w:after="0" w:line="240" w:lineRule="auto"/>
+        <w:rPr>
+          <w:rFonts w:ascii="Calibri" w:hAnsi="Calibri" w:cs="Calibri"/>
+          <w:sz w:val="24"/>
+          <w:szCs w:val="24"/>
+        </w:rPr>
+      </w:pPr>
+      <w:r>
+        <w:rPr>
+          <w:rFonts w:ascii="Calibri" w:hAnsi="Calibri" w:cs="Calibri"/>
+          <w:sz w:val="24"/>
+          <w:szCs w:val="24"/>
+        </w:rPr>
+        <w:t>Anzeige von Gruppenstatistiken</w:t>
+      </w:r>
+    </w:p>
+    <w:p>
+      <w:pPr>
+        <w:pStyle w:val="Listenabsatz"/>
+        <w:numPr>
+          <w:ilvl w:val="0"/>
+          <w:numId w:val="5"/>
+        </w:numPr>
+        <w:spacing w:after="0" w:line="240" w:lineRule="auto"/>
+        <w:rPr>
+          <w:rFonts w:ascii="Calibri" w:hAnsi="Calibri" w:cs="Calibri"/>
+          <w:sz w:val="24"/>
+          <w:szCs w:val="24"/>
+        </w:rPr>
+      </w:pPr>
+      <w:r>
+        <w:rPr>
+          <w:rFonts w:ascii="Calibri" w:hAnsi="Calibri" w:cs="Calibri"/>
+          <w:sz w:val="24"/>
+          <w:szCs w:val="24"/>
+        </w:rPr>
+        <w:t>Bug reporting über Benachrichtigungssystem</w:t>
+      </w:r>
+    </w:p>
+    <w:p>
+      <w:pPr>
+        <w:spacing w:after="0" w:line="240" w:lineRule="auto"/>
+        <w:rPr>
+          <w:rFonts w:ascii="Calibri" w:hAnsi="Calibri" w:cs="Calibri"/>
+          <w:sz w:val="24"/>
+          <w:szCs w:val="24"/>
+        </w:rPr>
+      </w:pPr>
+    </w:p>
+    <w:p>
+      <w:pPr>
+        <w:spacing w:after="0" w:line="240" w:lineRule="auto"/>
+        <w:rPr>
+          <w:rFonts w:ascii="Calibri" w:hAnsi="Calibri" w:cs="Calibri"/>
+          <w:sz w:val="24"/>
+          <w:szCs w:val="24"/>
+        </w:rPr>
+      </w:pPr>
+      <w:bookmarkStart w:id="0" w:name="_GoBack"/>
+      <w:bookmarkEnd w:id="0"/>
     </w:p>
     <w:sectPr>
       <w:headerReference w:type="default" r:id="rId7"/>
@@ -930,7 +1379,7 @@
         <v:path o:extrusionok="f" gradientshapeok="t" o:connecttype="rect"/>
         <o:lock v:ext="edit" aspectratio="t"/>
       </v:shapetype>
-      <v:shape id="_x0000_i1028" type="#_x0000_t75" style="width:11.4pt;height:11.4pt" o:bullet="t">
+      <v:shape id="_x0000_i1060" type="#_x0000_t75" style="width:11.4pt;height:11.4pt" o:bullet="t">
         <v:imagedata r:id="rId1" o:title="mso7D1F"/>
       </v:shape>
     </w:pict>
@@ -1050,6 +1499,232 @@
     </w:lvl>
   </w:abstractNum>
   <w:abstractNum w:abstractNumId="1" w15:restartNumberingAfterBreak="0">
+    <w:nsid w:val="2C5C7BDF"/>
+    <w:multiLevelType w:val="hybridMultilevel"/>
+    <w:tmpl w:val="C766211C"/>
+    <w:lvl w:ilvl="0" w:tplc="0C070001">
+      <w:start w:val="1"/>
+      <w:numFmt w:val="bullet"/>
+      <w:lvlText w:val=""/>
+      <w:lvlJc w:val="left"/>
+      <w:pPr>
+        <w:ind w:left="720" w:hanging="360"/>
+      </w:pPr>
+      <w:rPr>
+        <w:rFonts w:ascii="Symbol" w:hAnsi="Symbol" w:hint="default"/>
+      </w:rPr>
+    </w:lvl>
+    <w:lvl w:ilvl="1" w:tplc="0C070003" w:tentative="1">
+      <w:start w:val="1"/>
+      <w:numFmt w:val="bullet"/>
+      <w:lvlText w:val="o"/>
+      <w:lvlJc w:val="left"/>
+      <w:pPr>
+        <w:ind w:left="1440" w:hanging="360"/>
+      </w:pPr>
+      <w:rPr>
+        <w:rFonts w:ascii="Courier New" w:hAnsi="Courier New" w:cs="Courier New" w:hint="default"/>
+      </w:rPr>
+    </w:lvl>
+    <w:lvl w:ilvl="2" w:tplc="0C070005" w:tentative="1">
+      <w:start w:val="1"/>
+      <w:numFmt w:val="bullet"/>
+      <w:lvlText w:val=""/>
+      <w:lvlJc w:val="left"/>
+      <w:pPr>
+        <w:ind w:left="2160" w:hanging="360"/>
+      </w:pPr>
+      <w:rPr>
+        <w:rFonts w:ascii="Wingdings" w:hAnsi="Wingdings" w:hint="default"/>
+      </w:rPr>
+    </w:lvl>
+    <w:lvl w:ilvl="3" w:tplc="0C070001" w:tentative="1">
+      <w:start w:val="1"/>
+      <w:numFmt w:val="bullet"/>
+      <w:lvlText w:val=""/>
+      <w:lvlJc w:val="left"/>
+      <w:pPr>
+        <w:ind w:left="2880" w:hanging="360"/>
+      </w:pPr>
+      <w:rPr>
+        <w:rFonts w:ascii="Symbol" w:hAnsi="Symbol" w:hint="default"/>
+      </w:rPr>
+    </w:lvl>
+    <w:lvl w:ilvl="4" w:tplc="0C070003" w:tentative="1">
+      <w:start w:val="1"/>
+      <w:numFmt w:val="bullet"/>
+      <w:lvlText w:val="o"/>
+      <w:lvlJc w:val="left"/>
+      <w:pPr>
+        <w:ind w:left="3600" w:hanging="360"/>
+      </w:pPr>
+      <w:rPr>
+        <w:rFonts w:ascii="Courier New" w:hAnsi="Courier New" w:cs="Courier New" w:hint="default"/>
+      </w:rPr>
+    </w:lvl>
+    <w:lvl w:ilvl="5" w:tplc="0C070005" w:tentative="1">
+      <w:start w:val="1"/>
+      <w:numFmt w:val="bullet"/>
+      <w:lvlText w:val=""/>
+      <w:lvlJc w:val="left"/>
+      <w:pPr>
+        <w:ind w:left="4320" w:hanging="360"/>
+      </w:pPr>
+      <w:rPr>
+        <w:rFonts w:ascii="Wingdings" w:hAnsi="Wingdings" w:hint="default"/>
+      </w:rPr>
+    </w:lvl>
+    <w:lvl w:ilvl="6" w:tplc="0C070001" w:tentative="1">
+      <w:start w:val="1"/>
+      <w:numFmt w:val="bullet"/>
+      <w:lvlText w:val=""/>
+      <w:lvlJc w:val="left"/>
+      <w:pPr>
+        <w:ind w:left="5040" w:hanging="360"/>
+      </w:pPr>
+      <w:rPr>
+        <w:rFonts w:ascii="Symbol" w:hAnsi="Symbol" w:hint="default"/>
+      </w:rPr>
+    </w:lvl>
+    <w:lvl w:ilvl="7" w:tplc="0C070003" w:tentative="1">
+      <w:start w:val="1"/>
+      <w:numFmt w:val="bullet"/>
+      <w:lvlText w:val="o"/>
+      <w:lvlJc w:val="left"/>
+      <w:pPr>
+        <w:ind w:left="5760" w:hanging="360"/>
+      </w:pPr>
+      <w:rPr>
+        <w:rFonts w:ascii="Courier New" w:hAnsi="Courier New" w:cs="Courier New" w:hint="default"/>
+      </w:rPr>
+    </w:lvl>
+    <w:lvl w:ilvl="8" w:tplc="0C070005" w:tentative="1">
+      <w:start w:val="1"/>
+      <w:numFmt w:val="bullet"/>
+      <w:lvlText w:val=""/>
+      <w:lvlJc w:val="left"/>
+      <w:pPr>
+        <w:ind w:left="6480" w:hanging="360"/>
+      </w:pPr>
+      <w:rPr>
+        <w:rFonts w:ascii="Wingdings" w:hAnsi="Wingdings" w:hint="default"/>
+      </w:rPr>
+    </w:lvl>
+  </w:abstractNum>
+  <w:abstractNum w:abstractNumId="2" w15:restartNumberingAfterBreak="0">
+    <w:nsid w:val="318624FC"/>
+    <w:multiLevelType w:val="hybridMultilevel"/>
+    <w:tmpl w:val="29982A9E"/>
+    <w:lvl w:ilvl="0" w:tplc="0C070001">
+      <w:start w:val="1"/>
+      <w:numFmt w:val="bullet"/>
+      <w:lvlText w:val=""/>
+      <w:lvlJc w:val="left"/>
+      <w:pPr>
+        <w:ind w:left="720" w:hanging="360"/>
+      </w:pPr>
+      <w:rPr>
+        <w:rFonts w:ascii="Symbol" w:hAnsi="Symbol" w:hint="default"/>
+      </w:rPr>
+    </w:lvl>
+    <w:lvl w:ilvl="1" w:tplc="0C070003" w:tentative="1">
+      <w:start w:val="1"/>
+      <w:numFmt w:val="bullet"/>
+      <w:lvlText w:val="o"/>
+      <w:lvlJc w:val="left"/>
+      <w:pPr>
+        <w:ind w:left="1440" w:hanging="360"/>
+      </w:pPr>
+      <w:rPr>
+        <w:rFonts w:ascii="Courier New" w:hAnsi="Courier New" w:cs="Courier New" w:hint="default"/>
+      </w:rPr>
+    </w:lvl>
+    <w:lvl w:ilvl="2" w:tplc="0C070005" w:tentative="1">
+      <w:start w:val="1"/>
+      <w:numFmt w:val="bullet"/>
+      <w:lvlText w:val=""/>
+      <w:lvlJc w:val="left"/>
+      <w:pPr>
+        <w:ind w:left="2160" w:hanging="360"/>
+      </w:pPr>
+      <w:rPr>
+        <w:rFonts w:ascii="Wingdings" w:hAnsi="Wingdings" w:hint="default"/>
+      </w:rPr>
+    </w:lvl>
+    <w:lvl w:ilvl="3" w:tplc="0C070001" w:tentative="1">
+      <w:start w:val="1"/>
+      <w:numFmt w:val="bullet"/>
+      <w:lvlText w:val=""/>
+      <w:lvlJc w:val="left"/>
+      <w:pPr>
+        <w:ind w:left="2880" w:hanging="360"/>
+      </w:pPr>
+      <w:rPr>
+        <w:rFonts w:ascii="Symbol" w:hAnsi="Symbol" w:hint="default"/>
+      </w:rPr>
+    </w:lvl>
+    <w:lvl w:ilvl="4" w:tplc="0C070003" w:tentative="1">
+      <w:start w:val="1"/>
+      <w:numFmt w:val="bullet"/>
+      <w:lvlText w:val="o"/>
+      <w:lvlJc w:val="left"/>
+      <w:pPr>
+        <w:ind w:left="3600" w:hanging="360"/>
+      </w:pPr>
+      <w:rPr>
+        <w:rFonts w:ascii="Courier New" w:hAnsi="Courier New" w:cs="Courier New" w:hint="default"/>
+      </w:rPr>
+    </w:lvl>
+    <w:lvl w:ilvl="5" w:tplc="0C070005" w:tentative="1">
+      <w:start w:val="1"/>
+      <w:numFmt w:val="bullet"/>
+      <w:lvlText w:val=""/>
+      <w:lvlJc w:val="left"/>
+      <w:pPr>
+        <w:ind w:left="4320" w:hanging="360"/>
+      </w:pPr>
+      <w:rPr>
+        <w:rFonts w:ascii="Wingdings" w:hAnsi="Wingdings" w:hint="default"/>
+      </w:rPr>
+    </w:lvl>
+    <w:lvl w:ilvl="6" w:tplc="0C070001" w:tentative="1">
+      <w:start w:val="1"/>
+      <w:numFmt w:val="bullet"/>
+      <w:lvlText w:val=""/>
+      <w:lvlJc w:val="left"/>
+      <w:pPr>
+        <w:ind w:left="5040" w:hanging="360"/>
+      </w:pPr>
+      <w:rPr>
+        <w:rFonts w:ascii="Symbol" w:hAnsi="Symbol" w:hint="default"/>
+      </w:rPr>
+    </w:lvl>
+    <w:lvl w:ilvl="7" w:tplc="0C070003" w:tentative="1">
+      <w:start w:val="1"/>
+      <w:numFmt w:val="bullet"/>
+      <w:lvlText w:val="o"/>
+      <w:lvlJc w:val="left"/>
+      <w:pPr>
+        <w:ind w:left="5760" w:hanging="360"/>
+      </w:pPr>
+      <w:rPr>
+        <w:rFonts w:ascii="Courier New" w:hAnsi="Courier New" w:cs="Courier New" w:hint="default"/>
+      </w:rPr>
+    </w:lvl>
+    <w:lvl w:ilvl="8" w:tplc="0C070005" w:tentative="1">
+      <w:start w:val="1"/>
+      <w:numFmt w:val="bullet"/>
+      <w:lvlText w:val=""/>
+      <w:lvlJc w:val="left"/>
+      <w:pPr>
+        <w:ind w:left="6480" w:hanging="360"/>
+      </w:pPr>
+      <w:rPr>
+        <w:rFonts w:ascii="Wingdings" w:hAnsi="Wingdings" w:hint="default"/>
+      </w:rPr>
+    </w:lvl>
+  </w:abstractNum>
+  <w:abstractNum w:abstractNumId="3" w15:restartNumberingAfterBreak="0">
     <w:nsid w:val="374C2D9C"/>
     <w:multiLevelType w:val="hybridMultilevel"/>
     <w:tmpl w:val="C9124512"/>
@@ -1163,7 +1838,7 @@
       </w:rPr>
     </w:lvl>
   </w:abstractNum>
-  <w:abstractNum w:abstractNumId="2" w15:restartNumberingAfterBreak="0">
+  <w:abstractNum w:abstractNumId="4" w15:restartNumberingAfterBreak="0">
     <w:nsid w:val="3DF76BF5"/>
     <w:multiLevelType w:val="hybridMultilevel"/>
     <w:tmpl w:val="EF669B8C"/>
@@ -1280,9 +1955,15 @@
     <w:abstractNumId w:val="0"/>
   </w:num>
   <w:num w:numId="2">
+    <w:abstractNumId w:val="3"/>
+  </w:num>
+  <w:num w:numId="3">
+    <w:abstractNumId w:val="4"/>
+  </w:num>
+  <w:num w:numId="4">
     <w:abstractNumId w:val="1"/>
   </w:num>
-  <w:num w:numId="3">
+  <w:num w:numId="5">
     <w:abstractNumId w:val="2"/>
   </w:num>
 </w:numbering>

</xml_diff>

<commit_message>
Revert "Revert "updated protocol & description""
This reverts commit 8862de69a561167dc6427ac95fd2baaf1827143a, reversing
changes made to 7eabc0604a5d782f5b4b66cbeb4d52e958879322.
</commit_message>
<xml_diff>
--- a/doku/Descirption.docx
+++ b/doku/Descirption.docx
@@ -589,8 +589,6 @@
         </w:rPr>
         <w:t xml:space="preserve"> mit verschiedenen Berechtigungsstufen</w:t>
       </w:r>
-      <w:bookmarkStart w:id="0" w:name="_GoBack"/>
-      <w:bookmarkEnd w:id="0"/>
     </w:p>
     <w:p>
       <w:pPr>
@@ -784,10 +782,40 @@
     </w:p>
     <w:p>
       <w:pPr>
+        <w:spacing w:after="0" w:line="240" w:lineRule="auto"/>
+        <w:rPr>
+          <w:rFonts w:ascii="Calibri" w:hAnsi="Calibri" w:cs="Calibri"/>
+          <w:sz w:val="24"/>
+          <w:szCs w:val="24"/>
+        </w:rPr>
+      </w:pPr>
+    </w:p>
+    <w:p>
+      <w:pPr>
+        <w:spacing w:after="0" w:line="240" w:lineRule="auto"/>
+        <w:rPr>
+          <w:rFonts w:ascii="Calibri" w:hAnsi="Calibri" w:cs="Calibri"/>
+          <w:b/>
+          <w:sz w:val="24"/>
+          <w:szCs w:val="24"/>
+        </w:rPr>
+      </w:pPr>
+      <w:r>
+        <w:rPr>
+          <w:rFonts w:ascii="Calibri" w:hAnsi="Calibri" w:cs="Calibri"/>
+          <w:b/>
+          <w:sz w:val="24"/>
+          <w:szCs w:val="24"/>
+        </w:rPr>
+        <w:t>Funktionsbeschreibung der mobilen Android-Anwendung</w:t>
+      </w:r>
+    </w:p>
+    <w:p>
+      <w:pPr>
         <w:pStyle w:val="Listenabsatz"/>
         <w:numPr>
           <w:ilvl w:val="0"/>
-          <w:numId w:val="3"/>
+          <w:numId w:val="4"/>
         </w:numPr>
         <w:spacing w:after="0" w:line="240" w:lineRule="auto"/>
         <w:rPr>
@@ -796,6 +824,427 @@
           <w:szCs w:val="24"/>
         </w:rPr>
       </w:pPr>
+      <w:r>
+        <w:rPr>
+          <w:rFonts w:ascii="Calibri" w:hAnsi="Calibri" w:cs="Calibri"/>
+          <w:sz w:val="24"/>
+          <w:szCs w:val="24"/>
+        </w:rPr>
+        <w:t>Login-Funktion (</w:t>
+      </w:r>
+      <w:r>
+        <w:rPr>
+          <w:rFonts w:ascii="Calibri" w:hAnsi="Calibri" w:cs="Calibri"/>
+          <w:sz w:val="24"/>
+          <w:szCs w:val="24"/>
+        </w:rPr>
+        <w:t>für Schüler, Lehrer, Eltern) mit identischen Berechtigungen (keine Verwaltung)</w:t>
+      </w:r>
+    </w:p>
+    <w:p>
+      <w:pPr>
+        <w:pStyle w:val="Listenabsatz"/>
+        <w:numPr>
+          <w:ilvl w:val="0"/>
+          <w:numId w:val="4"/>
+        </w:numPr>
+        <w:spacing w:after="0" w:line="240" w:lineRule="auto"/>
+        <w:rPr>
+          <w:rFonts w:ascii="Calibri" w:hAnsi="Calibri" w:cs="Calibri"/>
+          <w:sz w:val="24"/>
+          <w:szCs w:val="24"/>
+        </w:rPr>
+      </w:pPr>
+      <w:r>
+        <w:rPr>
+          <w:rFonts w:ascii="Calibri" w:hAnsi="Calibri" w:cs="Calibri"/>
+          <w:sz w:val="24"/>
+          <w:szCs w:val="24"/>
+        </w:rPr>
+        <w:t>Individuellen Wordpool</w:t>
+      </w:r>
+      <w:r>
+        <w:rPr>
+          <w:rFonts w:ascii="Calibri" w:hAnsi="Calibri" w:cs="Calibri"/>
+          <w:sz w:val="24"/>
+          <w:szCs w:val="24"/>
+        </w:rPr>
+        <w:t xml:space="preserve"> samt eigener Statistik</w:t>
+      </w:r>
+    </w:p>
+    <w:p>
+      <w:pPr>
+        <w:pStyle w:val="Listenabsatz"/>
+        <w:numPr>
+          <w:ilvl w:val="0"/>
+          <w:numId w:val="4"/>
+        </w:numPr>
+        <w:spacing w:after="0" w:line="240" w:lineRule="auto"/>
+        <w:rPr>
+          <w:rFonts w:ascii="Calibri" w:hAnsi="Calibri" w:cs="Calibri"/>
+          <w:sz w:val="24"/>
+          <w:szCs w:val="24"/>
+        </w:rPr>
+      </w:pPr>
+      <w:r>
+        <w:rPr>
+          <w:rFonts w:ascii="Calibri" w:hAnsi="Calibri" w:cs="Calibri"/>
+          <w:sz w:val="24"/>
+          <w:szCs w:val="24"/>
+        </w:rPr>
+        <w:t>Wörter zu Pool aus API hinzufügen</w:t>
+      </w:r>
+      <w:r>
+        <w:rPr>
+          <w:rFonts w:ascii="Calibri" w:hAnsi="Calibri" w:cs="Calibri"/>
+          <w:sz w:val="24"/>
+          <w:szCs w:val="24"/>
+        </w:rPr>
+        <w:t xml:space="preserve"> /entfernen</w:t>
+      </w:r>
+    </w:p>
+    <w:p>
+      <w:pPr>
+        <w:pStyle w:val="Listenabsatz"/>
+        <w:numPr>
+          <w:ilvl w:val="0"/>
+          <w:numId w:val="4"/>
+        </w:numPr>
+        <w:spacing w:after="0" w:line="240" w:lineRule="auto"/>
+        <w:rPr>
+          <w:rFonts w:ascii="Calibri" w:hAnsi="Calibri" w:cs="Calibri"/>
+          <w:sz w:val="24"/>
+          <w:szCs w:val="24"/>
+        </w:rPr>
+      </w:pPr>
+      <w:r>
+        <w:rPr>
+          <w:rFonts w:ascii="Calibri" w:hAnsi="Calibri" w:cs="Calibri"/>
+          <w:sz w:val="24"/>
+          <w:szCs w:val="24"/>
+        </w:rPr>
+        <w:t>Sätze aus API hinzufügen</w:t>
+      </w:r>
+      <w:r>
+        <w:rPr>
+          <w:rFonts w:ascii="Calibri" w:hAnsi="Calibri" w:cs="Calibri"/>
+          <w:sz w:val="24"/>
+          <w:szCs w:val="24"/>
+        </w:rPr>
+        <w:t xml:space="preserve"> /entfernen (automatisch mit Wort)</w:t>
+      </w:r>
+    </w:p>
+    <w:p>
+      <w:pPr>
+        <w:pStyle w:val="Listenabsatz"/>
+        <w:numPr>
+          <w:ilvl w:val="0"/>
+          <w:numId w:val="4"/>
+        </w:numPr>
+        <w:spacing w:after="0" w:line="240" w:lineRule="auto"/>
+        <w:rPr>
+          <w:rFonts w:ascii="Calibri" w:hAnsi="Calibri" w:cs="Calibri"/>
+          <w:sz w:val="24"/>
+          <w:szCs w:val="24"/>
+        </w:rPr>
+      </w:pPr>
+      <w:r>
+        <w:rPr>
+          <w:rFonts w:ascii="Calibri" w:hAnsi="Calibri" w:cs="Calibri"/>
+          <w:sz w:val="24"/>
+          <w:szCs w:val="24"/>
+        </w:rPr>
+        <w:t xml:space="preserve">Anzeige von statistischen Daten (nicht grafisch </w:t>
+      </w:r>
+      <w:r>
+        <w:rPr>
+          <w:rFonts w:ascii="Calibri" w:hAnsi="Calibri" w:cs="Calibri"/>
+          <w:sz w:val="24"/>
+          <w:szCs w:val="24"/>
+        </w:rPr>
+        <w:sym w:font="Wingdings" w:char="F0E0"/>
+      </w:r>
+      <w:r>
+        <w:rPr>
+          <w:rFonts w:ascii="Calibri" w:hAnsi="Calibri" w:cs="Calibri"/>
+          <w:sz w:val="24"/>
+          <w:szCs w:val="24"/>
+        </w:rPr>
+        <w:t xml:space="preserve"> für genaue Analyse mit grafischer Aufbereitung ist die Webanwendung zuständig</w:t>
+      </w:r>
+      <w:r>
+        <w:rPr>
+          <w:rFonts w:ascii="Calibri" w:hAnsi="Calibri" w:cs="Calibri"/>
+          <w:sz w:val="24"/>
+          <w:szCs w:val="24"/>
+        </w:rPr>
+        <w:t>)</w:t>
+      </w:r>
+    </w:p>
+    <w:p>
+      <w:pPr>
+        <w:pStyle w:val="Listenabsatz"/>
+        <w:numPr>
+          <w:ilvl w:val="0"/>
+          <w:numId w:val="4"/>
+        </w:numPr>
+        <w:spacing w:after="0" w:line="240" w:lineRule="auto"/>
+        <w:rPr>
+          <w:rFonts w:ascii="Calibri" w:hAnsi="Calibri" w:cs="Calibri"/>
+          <w:sz w:val="24"/>
+          <w:szCs w:val="24"/>
+        </w:rPr>
+      </w:pPr>
+      <w:r>
+        <w:rPr>
+          <w:rFonts w:ascii="Calibri" w:hAnsi="Calibri" w:cs="Calibri"/>
+          <w:sz w:val="24"/>
+          <w:szCs w:val="24"/>
+        </w:rPr>
+        <w:t>Verschiedene Wiederholungsmodi bezogen auf Wortpool</w:t>
+      </w:r>
+      <w:r>
+        <w:rPr>
+          <w:rFonts w:ascii="Calibri" w:hAnsi="Calibri" w:cs="Calibri"/>
+          <w:sz w:val="24"/>
+          <w:szCs w:val="24"/>
+        </w:rPr>
+        <w:t xml:space="preserve"> (z.B.: sor</w:t>
+      </w:r>
+      <w:r>
+        <w:rPr>
+          <w:rFonts w:ascii="Calibri" w:hAnsi="Calibri" w:cs="Calibri"/>
+          <w:sz w:val="24"/>
+          <w:szCs w:val="24"/>
+        </w:rPr>
+        <w:t>tiert nach lastTimeRevis</w:t>
+      </w:r>
+      <w:r>
+        <w:rPr>
+          <w:rFonts w:ascii="Calibri" w:hAnsi="Calibri" w:cs="Calibri"/>
+          <w:sz w:val="24"/>
+          <w:szCs w:val="24"/>
+        </w:rPr>
+        <w:t>ed)</w:t>
+      </w:r>
+    </w:p>
+    <w:p>
+      <w:pPr>
+        <w:pStyle w:val="Listenabsatz"/>
+        <w:numPr>
+          <w:ilvl w:val="0"/>
+          <w:numId w:val="4"/>
+        </w:numPr>
+        <w:spacing w:after="0" w:line="240" w:lineRule="auto"/>
+        <w:rPr>
+          <w:rFonts w:ascii="Calibri" w:hAnsi="Calibri" w:cs="Calibri"/>
+          <w:b/>
+          <w:sz w:val="24"/>
+          <w:szCs w:val="24"/>
+        </w:rPr>
+      </w:pPr>
+      <w:r>
+        <w:rPr>
+          <w:rFonts w:ascii="Calibri" w:hAnsi="Calibri" w:cs="Calibri"/>
+          <w:sz w:val="24"/>
+          <w:szCs w:val="24"/>
+        </w:rPr>
+        <w:t xml:space="preserve">Benachrichtigungssystem: </w:t>
+      </w:r>
+      <w:r>
+        <w:rPr>
+          <w:rFonts w:ascii="Calibri" w:hAnsi="Calibri" w:cs="Calibri"/>
+          <w:sz w:val="24"/>
+          <w:szCs w:val="24"/>
+        </w:rPr>
+        <w:t>Beschreibung siehe Desktop-Anwendung</w:t>
+      </w:r>
+    </w:p>
+    <w:p>
+      <w:pPr>
+        <w:spacing w:after="0" w:line="240" w:lineRule="auto"/>
+        <w:rPr>
+          <w:rFonts w:ascii="Calibri" w:hAnsi="Calibri" w:cs="Calibri"/>
+          <w:b/>
+          <w:sz w:val="24"/>
+          <w:szCs w:val="24"/>
+        </w:rPr>
+      </w:pPr>
+    </w:p>
+    <w:p>
+      <w:pPr>
+        <w:spacing w:after="0" w:line="240" w:lineRule="auto"/>
+        <w:rPr>
+          <w:rFonts w:ascii="Calibri" w:hAnsi="Calibri" w:cs="Calibri"/>
+          <w:b/>
+          <w:sz w:val="24"/>
+          <w:szCs w:val="24"/>
+        </w:rPr>
+      </w:pPr>
+      <w:r>
+        <w:rPr>
+          <w:rFonts w:ascii="Calibri" w:hAnsi="Calibri" w:cs="Calibri"/>
+          <w:b/>
+          <w:sz w:val="24"/>
+          <w:szCs w:val="24"/>
+        </w:rPr>
+        <w:t>Funktionsbeschreibung</w:t>
+      </w:r>
+      <w:r>
+        <w:rPr>
+          <w:rFonts w:ascii="Calibri" w:hAnsi="Calibri" w:cs="Calibri"/>
+          <w:b/>
+          <w:sz w:val="24"/>
+          <w:szCs w:val="24"/>
+        </w:rPr>
+        <w:t xml:space="preserve"> der Webanwendung</w:t>
+      </w:r>
+    </w:p>
+    <w:p>
+      <w:pPr>
+        <w:pStyle w:val="Listenabsatz"/>
+        <w:numPr>
+          <w:ilvl w:val="0"/>
+          <w:numId w:val="5"/>
+        </w:numPr>
+        <w:spacing w:after="0" w:line="240" w:lineRule="auto"/>
+        <w:rPr>
+          <w:rFonts w:ascii="Calibri" w:hAnsi="Calibri" w:cs="Calibri"/>
+          <w:sz w:val="24"/>
+          <w:szCs w:val="24"/>
+        </w:rPr>
+      </w:pPr>
+      <w:r>
+        <w:rPr>
+          <w:rFonts w:ascii="Calibri" w:hAnsi="Calibri" w:cs="Calibri"/>
+          <w:sz w:val="24"/>
+          <w:szCs w:val="24"/>
+        </w:rPr>
+        <w:t>Login-Funktion (für Schüler</w:t>
+      </w:r>
+      <w:r>
+        <w:rPr>
+          <w:rFonts w:ascii="Calibri" w:hAnsi="Calibri" w:cs="Calibri"/>
+          <w:sz w:val="24"/>
+          <w:szCs w:val="24"/>
+        </w:rPr>
+        <w:t xml:space="preserve">) </w:t>
+      </w:r>
+      <w:r>
+        <w:rPr>
+          <w:rFonts w:ascii="Calibri" w:hAnsi="Calibri" w:cs="Calibri"/>
+          <w:sz w:val="24"/>
+          <w:szCs w:val="24"/>
+        </w:rPr>
+        <w:t>mit Anzeige von Ges</w:t>
+      </w:r>
+      <w:r>
+        <w:rPr>
+          <w:rFonts w:ascii="Calibri" w:hAnsi="Calibri" w:cs="Calibri"/>
+          <w:sz w:val="24"/>
+          <w:szCs w:val="24"/>
+        </w:rPr>
+        <w:t>amtstatistiken für Berechtigte</w:t>
+      </w:r>
+    </w:p>
+    <w:p>
+      <w:pPr>
+        <w:pStyle w:val="Listenabsatz"/>
+        <w:numPr>
+          <w:ilvl w:val="0"/>
+          <w:numId w:val="5"/>
+        </w:numPr>
+        <w:spacing w:after="0" w:line="240" w:lineRule="auto"/>
+        <w:rPr>
+          <w:rFonts w:ascii="Calibri" w:hAnsi="Calibri" w:cs="Calibri"/>
+          <w:sz w:val="24"/>
+          <w:szCs w:val="24"/>
+        </w:rPr>
+      </w:pPr>
+      <w:r>
+        <w:rPr>
+          <w:rFonts w:ascii="Calibri" w:hAnsi="Calibri" w:cs="Calibri"/>
+          <w:sz w:val="24"/>
+          <w:szCs w:val="24"/>
+        </w:rPr>
+        <w:t>Anzeige von Einzelstatistiken für Schüler</w:t>
+      </w:r>
+      <w:r>
+        <w:rPr>
+          <w:rFonts w:ascii="Calibri" w:hAnsi="Calibri" w:cs="Calibri"/>
+          <w:sz w:val="24"/>
+          <w:szCs w:val="24"/>
+        </w:rPr>
+        <w:t xml:space="preserve"> in grafischer Form</w:t>
+      </w:r>
+    </w:p>
+    <w:p>
+      <w:pPr>
+        <w:pStyle w:val="Listenabsatz"/>
+        <w:numPr>
+          <w:ilvl w:val="0"/>
+          <w:numId w:val="5"/>
+        </w:numPr>
+        <w:spacing w:after="0" w:line="240" w:lineRule="auto"/>
+        <w:rPr>
+          <w:rFonts w:ascii="Calibri" w:hAnsi="Calibri" w:cs="Calibri"/>
+          <w:sz w:val="24"/>
+          <w:szCs w:val="24"/>
+        </w:rPr>
+      </w:pPr>
+      <w:r>
+        <w:rPr>
+          <w:rFonts w:ascii="Calibri" w:hAnsi="Calibri" w:cs="Calibri"/>
+          <w:sz w:val="24"/>
+          <w:szCs w:val="24"/>
+        </w:rPr>
+        <w:t>Anzeige von Gruppenstatistiken</w:t>
+      </w:r>
+    </w:p>
+    <w:p>
+      <w:pPr>
+        <w:pStyle w:val="Listenabsatz"/>
+        <w:numPr>
+          <w:ilvl w:val="0"/>
+          <w:numId w:val="5"/>
+        </w:numPr>
+        <w:spacing w:after="0" w:line="240" w:lineRule="auto"/>
+        <w:rPr>
+          <w:rFonts w:ascii="Calibri" w:hAnsi="Calibri" w:cs="Calibri"/>
+          <w:sz w:val="24"/>
+          <w:szCs w:val="24"/>
+        </w:rPr>
+      </w:pPr>
+      <w:r>
+        <w:rPr>
+          <w:rFonts w:ascii="Calibri" w:hAnsi="Calibri" w:cs="Calibri"/>
+          <w:sz w:val="24"/>
+          <w:szCs w:val="24"/>
+        </w:rPr>
+        <w:t>Bug reporting über Benachrichtigungssystem</w:t>
+      </w:r>
+    </w:p>
+    <w:p>
+      <w:pPr>
+        <w:spacing w:after="0" w:line="240" w:lineRule="auto"/>
+        <w:rPr>
+          <w:rFonts w:ascii="Calibri" w:hAnsi="Calibri" w:cs="Calibri"/>
+          <w:sz w:val="24"/>
+          <w:szCs w:val="24"/>
+        </w:rPr>
+      </w:pPr>
+    </w:p>
+    <w:p>
+      <w:pPr>
+        <w:spacing w:after="0" w:line="240" w:lineRule="auto"/>
+        <w:rPr>
+          <w:rFonts w:ascii="Calibri" w:hAnsi="Calibri" w:cs="Calibri"/>
+          <w:sz w:val="24"/>
+          <w:szCs w:val="24"/>
+        </w:rPr>
+      </w:pPr>
+      <w:bookmarkStart w:id="0" w:name="_GoBack"/>
+      <w:bookmarkEnd w:id="0"/>
     </w:p>
     <w:sectPr>
       <w:headerReference w:type="default" r:id="rId7"/>
@@ -930,7 +1379,7 @@
         <v:path o:extrusionok="f" gradientshapeok="t" o:connecttype="rect"/>
         <o:lock v:ext="edit" aspectratio="t"/>
       </v:shapetype>
-      <v:shape id="_x0000_i1028" type="#_x0000_t75" style="width:11.4pt;height:11.4pt" o:bullet="t">
+      <v:shape id="_x0000_i1060" type="#_x0000_t75" style="width:11.4pt;height:11.4pt" o:bullet="t">
         <v:imagedata r:id="rId1" o:title="mso7D1F"/>
       </v:shape>
     </w:pict>
@@ -1050,6 +1499,232 @@
     </w:lvl>
   </w:abstractNum>
   <w:abstractNum w:abstractNumId="1" w15:restartNumberingAfterBreak="0">
+    <w:nsid w:val="2C5C7BDF"/>
+    <w:multiLevelType w:val="hybridMultilevel"/>
+    <w:tmpl w:val="C766211C"/>
+    <w:lvl w:ilvl="0" w:tplc="0C070001">
+      <w:start w:val="1"/>
+      <w:numFmt w:val="bullet"/>
+      <w:lvlText w:val=""/>
+      <w:lvlJc w:val="left"/>
+      <w:pPr>
+        <w:ind w:left="720" w:hanging="360"/>
+      </w:pPr>
+      <w:rPr>
+        <w:rFonts w:ascii="Symbol" w:hAnsi="Symbol" w:hint="default"/>
+      </w:rPr>
+    </w:lvl>
+    <w:lvl w:ilvl="1" w:tplc="0C070003" w:tentative="1">
+      <w:start w:val="1"/>
+      <w:numFmt w:val="bullet"/>
+      <w:lvlText w:val="o"/>
+      <w:lvlJc w:val="left"/>
+      <w:pPr>
+        <w:ind w:left="1440" w:hanging="360"/>
+      </w:pPr>
+      <w:rPr>
+        <w:rFonts w:ascii="Courier New" w:hAnsi="Courier New" w:cs="Courier New" w:hint="default"/>
+      </w:rPr>
+    </w:lvl>
+    <w:lvl w:ilvl="2" w:tplc="0C070005" w:tentative="1">
+      <w:start w:val="1"/>
+      <w:numFmt w:val="bullet"/>
+      <w:lvlText w:val=""/>
+      <w:lvlJc w:val="left"/>
+      <w:pPr>
+        <w:ind w:left="2160" w:hanging="360"/>
+      </w:pPr>
+      <w:rPr>
+        <w:rFonts w:ascii="Wingdings" w:hAnsi="Wingdings" w:hint="default"/>
+      </w:rPr>
+    </w:lvl>
+    <w:lvl w:ilvl="3" w:tplc="0C070001" w:tentative="1">
+      <w:start w:val="1"/>
+      <w:numFmt w:val="bullet"/>
+      <w:lvlText w:val=""/>
+      <w:lvlJc w:val="left"/>
+      <w:pPr>
+        <w:ind w:left="2880" w:hanging="360"/>
+      </w:pPr>
+      <w:rPr>
+        <w:rFonts w:ascii="Symbol" w:hAnsi="Symbol" w:hint="default"/>
+      </w:rPr>
+    </w:lvl>
+    <w:lvl w:ilvl="4" w:tplc="0C070003" w:tentative="1">
+      <w:start w:val="1"/>
+      <w:numFmt w:val="bullet"/>
+      <w:lvlText w:val="o"/>
+      <w:lvlJc w:val="left"/>
+      <w:pPr>
+        <w:ind w:left="3600" w:hanging="360"/>
+      </w:pPr>
+      <w:rPr>
+        <w:rFonts w:ascii="Courier New" w:hAnsi="Courier New" w:cs="Courier New" w:hint="default"/>
+      </w:rPr>
+    </w:lvl>
+    <w:lvl w:ilvl="5" w:tplc="0C070005" w:tentative="1">
+      <w:start w:val="1"/>
+      <w:numFmt w:val="bullet"/>
+      <w:lvlText w:val=""/>
+      <w:lvlJc w:val="left"/>
+      <w:pPr>
+        <w:ind w:left="4320" w:hanging="360"/>
+      </w:pPr>
+      <w:rPr>
+        <w:rFonts w:ascii="Wingdings" w:hAnsi="Wingdings" w:hint="default"/>
+      </w:rPr>
+    </w:lvl>
+    <w:lvl w:ilvl="6" w:tplc="0C070001" w:tentative="1">
+      <w:start w:val="1"/>
+      <w:numFmt w:val="bullet"/>
+      <w:lvlText w:val=""/>
+      <w:lvlJc w:val="left"/>
+      <w:pPr>
+        <w:ind w:left="5040" w:hanging="360"/>
+      </w:pPr>
+      <w:rPr>
+        <w:rFonts w:ascii="Symbol" w:hAnsi="Symbol" w:hint="default"/>
+      </w:rPr>
+    </w:lvl>
+    <w:lvl w:ilvl="7" w:tplc="0C070003" w:tentative="1">
+      <w:start w:val="1"/>
+      <w:numFmt w:val="bullet"/>
+      <w:lvlText w:val="o"/>
+      <w:lvlJc w:val="left"/>
+      <w:pPr>
+        <w:ind w:left="5760" w:hanging="360"/>
+      </w:pPr>
+      <w:rPr>
+        <w:rFonts w:ascii="Courier New" w:hAnsi="Courier New" w:cs="Courier New" w:hint="default"/>
+      </w:rPr>
+    </w:lvl>
+    <w:lvl w:ilvl="8" w:tplc="0C070005" w:tentative="1">
+      <w:start w:val="1"/>
+      <w:numFmt w:val="bullet"/>
+      <w:lvlText w:val=""/>
+      <w:lvlJc w:val="left"/>
+      <w:pPr>
+        <w:ind w:left="6480" w:hanging="360"/>
+      </w:pPr>
+      <w:rPr>
+        <w:rFonts w:ascii="Wingdings" w:hAnsi="Wingdings" w:hint="default"/>
+      </w:rPr>
+    </w:lvl>
+  </w:abstractNum>
+  <w:abstractNum w:abstractNumId="2" w15:restartNumberingAfterBreak="0">
+    <w:nsid w:val="318624FC"/>
+    <w:multiLevelType w:val="hybridMultilevel"/>
+    <w:tmpl w:val="29982A9E"/>
+    <w:lvl w:ilvl="0" w:tplc="0C070001">
+      <w:start w:val="1"/>
+      <w:numFmt w:val="bullet"/>
+      <w:lvlText w:val=""/>
+      <w:lvlJc w:val="left"/>
+      <w:pPr>
+        <w:ind w:left="720" w:hanging="360"/>
+      </w:pPr>
+      <w:rPr>
+        <w:rFonts w:ascii="Symbol" w:hAnsi="Symbol" w:hint="default"/>
+      </w:rPr>
+    </w:lvl>
+    <w:lvl w:ilvl="1" w:tplc="0C070003" w:tentative="1">
+      <w:start w:val="1"/>
+      <w:numFmt w:val="bullet"/>
+      <w:lvlText w:val="o"/>
+      <w:lvlJc w:val="left"/>
+      <w:pPr>
+        <w:ind w:left="1440" w:hanging="360"/>
+      </w:pPr>
+      <w:rPr>
+        <w:rFonts w:ascii="Courier New" w:hAnsi="Courier New" w:cs="Courier New" w:hint="default"/>
+      </w:rPr>
+    </w:lvl>
+    <w:lvl w:ilvl="2" w:tplc="0C070005" w:tentative="1">
+      <w:start w:val="1"/>
+      <w:numFmt w:val="bullet"/>
+      <w:lvlText w:val=""/>
+      <w:lvlJc w:val="left"/>
+      <w:pPr>
+        <w:ind w:left="2160" w:hanging="360"/>
+      </w:pPr>
+      <w:rPr>
+        <w:rFonts w:ascii="Wingdings" w:hAnsi="Wingdings" w:hint="default"/>
+      </w:rPr>
+    </w:lvl>
+    <w:lvl w:ilvl="3" w:tplc="0C070001" w:tentative="1">
+      <w:start w:val="1"/>
+      <w:numFmt w:val="bullet"/>
+      <w:lvlText w:val=""/>
+      <w:lvlJc w:val="left"/>
+      <w:pPr>
+        <w:ind w:left="2880" w:hanging="360"/>
+      </w:pPr>
+      <w:rPr>
+        <w:rFonts w:ascii="Symbol" w:hAnsi="Symbol" w:hint="default"/>
+      </w:rPr>
+    </w:lvl>
+    <w:lvl w:ilvl="4" w:tplc="0C070003" w:tentative="1">
+      <w:start w:val="1"/>
+      <w:numFmt w:val="bullet"/>
+      <w:lvlText w:val="o"/>
+      <w:lvlJc w:val="left"/>
+      <w:pPr>
+        <w:ind w:left="3600" w:hanging="360"/>
+      </w:pPr>
+      <w:rPr>
+        <w:rFonts w:ascii="Courier New" w:hAnsi="Courier New" w:cs="Courier New" w:hint="default"/>
+      </w:rPr>
+    </w:lvl>
+    <w:lvl w:ilvl="5" w:tplc="0C070005" w:tentative="1">
+      <w:start w:val="1"/>
+      <w:numFmt w:val="bullet"/>
+      <w:lvlText w:val=""/>
+      <w:lvlJc w:val="left"/>
+      <w:pPr>
+        <w:ind w:left="4320" w:hanging="360"/>
+      </w:pPr>
+      <w:rPr>
+        <w:rFonts w:ascii="Wingdings" w:hAnsi="Wingdings" w:hint="default"/>
+      </w:rPr>
+    </w:lvl>
+    <w:lvl w:ilvl="6" w:tplc="0C070001" w:tentative="1">
+      <w:start w:val="1"/>
+      <w:numFmt w:val="bullet"/>
+      <w:lvlText w:val=""/>
+      <w:lvlJc w:val="left"/>
+      <w:pPr>
+        <w:ind w:left="5040" w:hanging="360"/>
+      </w:pPr>
+      <w:rPr>
+        <w:rFonts w:ascii="Symbol" w:hAnsi="Symbol" w:hint="default"/>
+      </w:rPr>
+    </w:lvl>
+    <w:lvl w:ilvl="7" w:tplc="0C070003" w:tentative="1">
+      <w:start w:val="1"/>
+      <w:numFmt w:val="bullet"/>
+      <w:lvlText w:val="o"/>
+      <w:lvlJc w:val="left"/>
+      <w:pPr>
+        <w:ind w:left="5760" w:hanging="360"/>
+      </w:pPr>
+      <w:rPr>
+        <w:rFonts w:ascii="Courier New" w:hAnsi="Courier New" w:cs="Courier New" w:hint="default"/>
+      </w:rPr>
+    </w:lvl>
+    <w:lvl w:ilvl="8" w:tplc="0C070005" w:tentative="1">
+      <w:start w:val="1"/>
+      <w:numFmt w:val="bullet"/>
+      <w:lvlText w:val=""/>
+      <w:lvlJc w:val="left"/>
+      <w:pPr>
+        <w:ind w:left="6480" w:hanging="360"/>
+      </w:pPr>
+      <w:rPr>
+        <w:rFonts w:ascii="Wingdings" w:hAnsi="Wingdings" w:hint="default"/>
+      </w:rPr>
+    </w:lvl>
+  </w:abstractNum>
+  <w:abstractNum w:abstractNumId="3" w15:restartNumberingAfterBreak="0">
     <w:nsid w:val="374C2D9C"/>
     <w:multiLevelType w:val="hybridMultilevel"/>
     <w:tmpl w:val="C9124512"/>
@@ -1163,7 +1838,7 @@
       </w:rPr>
     </w:lvl>
   </w:abstractNum>
-  <w:abstractNum w:abstractNumId="2" w15:restartNumberingAfterBreak="0">
+  <w:abstractNum w:abstractNumId="4" w15:restartNumberingAfterBreak="0">
     <w:nsid w:val="3DF76BF5"/>
     <w:multiLevelType w:val="hybridMultilevel"/>
     <w:tmpl w:val="EF669B8C"/>
@@ -1280,9 +1955,15 @@
     <w:abstractNumId w:val="0"/>
   </w:num>
   <w:num w:numId="2">
+    <w:abstractNumId w:val="3"/>
+  </w:num>
+  <w:num w:numId="3">
+    <w:abstractNumId w:val="4"/>
+  </w:num>
+  <w:num w:numId="4">
     <w:abstractNumId w:val="1"/>
   </w:num>
-  <w:num w:numId="3">
+  <w:num w:numId="5">
     <w:abstractNumId w:val="2"/>
   </w:num>
 </w:numbering>

</xml_diff>

<commit_message>
Revert "Revert "Revert "updated protocol & description"""
This reverts commit cddb21c6d93d63121c256fbddc20c4b1fc36850f.
</commit_message>
<xml_diff>
--- a/doku/Descirption.docx
+++ b/doku/Descirption.docx
@@ -589,6 +589,8 @@
         </w:rPr>
         <w:t xml:space="preserve"> mit verschiedenen Berechtigungsstufen</w:t>
       </w:r>
+      <w:bookmarkStart w:id="0" w:name="_GoBack"/>
+      <w:bookmarkEnd w:id="0"/>
     </w:p>
     <w:p>
       <w:pPr>
@@ -782,40 +784,10 @@
     </w:p>
     <w:p>
       <w:pPr>
-        <w:spacing w:after="0" w:line="240" w:lineRule="auto"/>
-        <w:rPr>
-          <w:rFonts w:ascii="Calibri" w:hAnsi="Calibri" w:cs="Calibri"/>
-          <w:sz w:val="24"/>
-          <w:szCs w:val="24"/>
-        </w:rPr>
-      </w:pPr>
-    </w:p>
-    <w:p>
-      <w:pPr>
-        <w:spacing w:after="0" w:line="240" w:lineRule="auto"/>
-        <w:rPr>
-          <w:rFonts w:ascii="Calibri" w:hAnsi="Calibri" w:cs="Calibri"/>
-          <w:b/>
-          <w:sz w:val="24"/>
-          <w:szCs w:val="24"/>
-        </w:rPr>
-      </w:pPr>
-      <w:r>
-        <w:rPr>
-          <w:rFonts w:ascii="Calibri" w:hAnsi="Calibri" w:cs="Calibri"/>
-          <w:b/>
-          <w:sz w:val="24"/>
-          <w:szCs w:val="24"/>
-        </w:rPr>
-        <w:t>Funktionsbeschreibung der mobilen Android-Anwendung</w:t>
-      </w:r>
-    </w:p>
-    <w:p>
-      <w:pPr>
         <w:pStyle w:val="Listenabsatz"/>
         <w:numPr>
           <w:ilvl w:val="0"/>
-          <w:numId w:val="4"/>
+          <w:numId w:val="3"/>
         </w:numPr>
         <w:spacing w:after="0" w:line="240" w:lineRule="auto"/>
         <w:rPr>
@@ -824,427 +796,6 @@
           <w:szCs w:val="24"/>
         </w:rPr>
       </w:pPr>
-      <w:r>
-        <w:rPr>
-          <w:rFonts w:ascii="Calibri" w:hAnsi="Calibri" w:cs="Calibri"/>
-          <w:sz w:val="24"/>
-          <w:szCs w:val="24"/>
-        </w:rPr>
-        <w:t>Login-Funktion (</w:t>
-      </w:r>
-      <w:r>
-        <w:rPr>
-          <w:rFonts w:ascii="Calibri" w:hAnsi="Calibri" w:cs="Calibri"/>
-          <w:sz w:val="24"/>
-          <w:szCs w:val="24"/>
-        </w:rPr>
-        <w:t>für Schüler, Lehrer, Eltern) mit identischen Berechtigungen (keine Verwaltung)</w:t>
-      </w:r>
-    </w:p>
-    <w:p>
-      <w:pPr>
-        <w:pStyle w:val="Listenabsatz"/>
-        <w:numPr>
-          <w:ilvl w:val="0"/>
-          <w:numId w:val="4"/>
-        </w:numPr>
-        <w:spacing w:after="0" w:line="240" w:lineRule="auto"/>
-        <w:rPr>
-          <w:rFonts w:ascii="Calibri" w:hAnsi="Calibri" w:cs="Calibri"/>
-          <w:sz w:val="24"/>
-          <w:szCs w:val="24"/>
-        </w:rPr>
-      </w:pPr>
-      <w:r>
-        <w:rPr>
-          <w:rFonts w:ascii="Calibri" w:hAnsi="Calibri" w:cs="Calibri"/>
-          <w:sz w:val="24"/>
-          <w:szCs w:val="24"/>
-        </w:rPr>
-        <w:t>Individuellen Wordpool</w:t>
-      </w:r>
-      <w:r>
-        <w:rPr>
-          <w:rFonts w:ascii="Calibri" w:hAnsi="Calibri" w:cs="Calibri"/>
-          <w:sz w:val="24"/>
-          <w:szCs w:val="24"/>
-        </w:rPr>
-        <w:t xml:space="preserve"> samt eigener Statistik</w:t>
-      </w:r>
-    </w:p>
-    <w:p>
-      <w:pPr>
-        <w:pStyle w:val="Listenabsatz"/>
-        <w:numPr>
-          <w:ilvl w:val="0"/>
-          <w:numId w:val="4"/>
-        </w:numPr>
-        <w:spacing w:after="0" w:line="240" w:lineRule="auto"/>
-        <w:rPr>
-          <w:rFonts w:ascii="Calibri" w:hAnsi="Calibri" w:cs="Calibri"/>
-          <w:sz w:val="24"/>
-          <w:szCs w:val="24"/>
-        </w:rPr>
-      </w:pPr>
-      <w:r>
-        <w:rPr>
-          <w:rFonts w:ascii="Calibri" w:hAnsi="Calibri" w:cs="Calibri"/>
-          <w:sz w:val="24"/>
-          <w:szCs w:val="24"/>
-        </w:rPr>
-        <w:t>Wörter zu Pool aus API hinzufügen</w:t>
-      </w:r>
-      <w:r>
-        <w:rPr>
-          <w:rFonts w:ascii="Calibri" w:hAnsi="Calibri" w:cs="Calibri"/>
-          <w:sz w:val="24"/>
-          <w:szCs w:val="24"/>
-        </w:rPr>
-        <w:t xml:space="preserve"> /entfernen</w:t>
-      </w:r>
-    </w:p>
-    <w:p>
-      <w:pPr>
-        <w:pStyle w:val="Listenabsatz"/>
-        <w:numPr>
-          <w:ilvl w:val="0"/>
-          <w:numId w:val="4"/>
-        </w:numPr>
-        <w:spacing w:after="0" w:line="240" w:lineRule="auto"/>
-        <w:rPr>
-          <w:rFonts w:ascii="Calibri" w:hAnsi="Calibri" w:cs="Calibri"/>
-          <w:sz w:val="24"/>
-          <w:szCs w:val="24"/>
-        </w:rPr>
-      </w:pPr>
-      <w:r>
-        <w:rPr>
-          <w:rFonts w:ascii="Calibri" w:hAnsi="Calibri" w:cs="Calibri"/>
-          <w:sz w:val="24"/>
-          <w:szCs w:val="24"/>
-        </w:rPr>
-        <w:t>Sätze aus API hinzufügen</w:t>
-      </w:r>
-      <w:r>
-        <w:rPr>
-          <w:rFonts w:ascii="Calibri" w:hAnsi="Calibri" w:cs="Calibri"/>
-          <w:sz w:val="24"/>
-          <w:szCs w:val="24"/>
-        </w:rPr>
-        <w:t xml:space="preserve"> /entfernen (automatisch mit Wort)</w:t>
-      </w:r>
-    </w:p>
-    <w:p>
-      <w:pPr>
-        <w:pStyle w:val="Listenabsatz"/>
-        <w:numPr>
-          <w:ilvl w:val="0"/>
-          <w:numId w:val="4"/>
-        </w:numPr>
-        <w:spacing w:after="0" w:line="240" w:lineRule="auto"/>
-        <w:rPr>
-          <w:rFonts w:ascii="Calibri" w:hAnsi="Calibri" w:cs="Calibri"/>
-          <w:sz w:val="24"/>
-          <w:szCs w:val="24"/>
-        </w:rPr>
-      </w:pPr>
-      <w:r>
-        <w:rPr>
-          <w:rFonts w:ascii="Calibri" w:hAnsi="Calibri" w:cs="Calibri"/>
-          <w:sz w:val="24"/>
-          <w:szCs w:val="24"/>
-        </w:rPr>
-        <w:t xml:space="preserve">Anzeige von statistischen Daten (nicht grafisch </w:t>
-      </w:r>
-      <w:r>
-        <w:rPr>
-          <w:rFonts w:ascii="Calibri" w:hAnsi="Calibri" w:cs="Calibri"/>
-          <w:sz w:val="24"/>
-          <w:szCs w:val="24"/>
-        </w:rPr>
-        <w:sym w:font="Wingdings" w:char="F0E0"/>
-      </w:r>
-      <w:r>
-        <w:rPr>
-          <w:rFonts w:ascii="Calibri" w:hAnsi="Calibri" w:cs="Calibri"/>
-          <w:sz w:val="24"/>
-          <w:szCs w:val="24"/>
-        </w:rPr>
-        <w:t xml:space="preserve"> für genaue Analyse mit grafischer Aufbereitung ist die Webanwendung zuständig</w:t>
-      </w:r>
-      <w:r>
-        <w:rPr>
-          <w:rFonts w:ascii="Calibri" w:hAnsi="Calibri" w:cs="Calibri"/>
-          <w:sz w:val="24"/>
-          <w:szCs w:val="24"/>
-        </w:rPr>
-        <w:t>)</w:t>
-      </w:r>
-    </w:p>
-    <w:p>
-      <w:pPr>
-        <w:pStyle w:val="Listenabsatz"/>
-        <w:numPr>
-          <w:ilvl w:val="0"/>
-          <w:numId w:val="4"/>
-        </w:numPr>
-        <w:spacing w:after="0" w:line="240" w:lineRule="auto"/>
-        <w:rPr>
-          <w:rFonts w:ascii="Calibri" w:hAnsi="Calibri" w:cs="Calibri"/>
-          <w:sz w:val="24"/>
-          <w:szCs w:val="24"/>
-        </w:rPr>
-      </w:pPr>
-      <w:r>
-        <w:rPr>
-          <w:rFonts w:ascii="Calibri" w:hAnsi="Calibri" w:cs="Calibri"/>
-          <w:sz w:val="24"/>
-          <w:szCs w:val="24"/>
-        </w:rPr>
-        <w:t>Verschiedene Wiederholungsmodi bezogen auf Wortpool</w:t>
-      </w:r>
-      <w:r>
-        <w:rPr>
-          <w:rFonts w:ascii="Calibri" w:hAnsi="Calibri" w:cs="Calibri"/>
-          <w:sz w:val="24"/>
-          <w:szCs w:val="24"/>
-        </w:rPr>
-        <w:t xml:space="preserve"> (z.B.: sor</w:t>
-      </w:r>
-      <w:r>
-        <w:rPr>
-          <w:rFonts w:ascii="Calibri" w:hAnsi="Calibri" w:cs="Calibri"/>
-          <w:sz w:val="24"/>
-          <w:szCs w:val="24"/>
-        </w:rPr>
-        <w:t>tiert nach lastTimeRevis</w:t>
-      </w:r>
-      <w:r>
-        <w:rPr>
-          <w:rFonts w:ascii="Calibri" w:hAnsi="Calibri" w:cs="Calibri"/>
-          <w:sz w:val="24"/>
-          <w:szCs w:val="24"/>
-        </w:rPr>
-        <w:t>ed)</w:t>
-      </w:r>
-    </w:p>
-    <w:p>
-      <w:pPr>
-        <w:pStyle w:val="Listenabsatz"/>
-        <w:numPr>
-          <w:ilvl w:val="0"/>
-          <w:numId w:val="4"/>
-        </w:numPr>
-        <w:spacing w:after="0" w:line="240" w:lineRule="auto"/>
-        <w:rPr>
-          <w:rFonts w:ascii="Calibri" w:hAnsi="Calibri" w:cs="Calibri"/>
-          <w:b/>
-          <w:sz w:val="24"/>
-          <w:szCs w:val="24"/>
-        </w:rPr>
-      </w:pPr>
-      <w:r>
-        <w:rPr>
-          <w:rFonts w:ascii="Calibri" w:hAnsi="Calibri" w:cs="Calibri"/>
-          <w:sz w:val="24"/>
-          <w:szCs w:val="24"/>
-        </w:rPr>
-        <w:t xml:space="preserve">Benachrichtigungssystem: </w:t>
-      </w:r>
-      <w:r>
-        <w:rPr>
-          <w:rFonts w:ascii="Calibri" w:hAnsi="Calibri" w:cs="Calibri"/>
-          <w:sz w:val="24"/>
-          <w:szCs w:val="24"/>
-        </w:rPr>
-        <w:t>Beschreibung siehe Desktop-Anwendung</w:t>
-      </w:r>
-    </w:p>
-    <w:p>
-      <w:pPr>
-        <w:spacing w:after="0" w:line="240" w:lineRule="auto"/>
-        <w:rPr>
-          <w:rFonts w:ascii="Calibri" w:hAnsi="Calibri" w:cs="Calibri"/>
-          <w:b/>
-          <w:sz w:val="24"/>
-          <w:szCs w:val="24"/>
-        </w:rPr>
-      </w:pPr>
-    </w:p>
-    <w:p>
-      <w:pPr>
-        <w:spacing w:after="0" w:line="240" w:lineRule="auto"/>
-        <w:rPr>
-          <w:rFonts w:ascii="Calibri" w:hAnsi="Calibri" w:cs="Calibri"/>
-          <w:b/>
-          <w:sz w:val="24"/>
-          <w:szCs w:val="24"/>
-        </w:rPr>
-      </w:pPr>
-      <w:r>
-        <w:rPr>
-          <w:rFonts w:ascii="Calibri" w:hAnsi="Calibri" w:cs="Calibri"/>
-          <w:b/>
-          <w:sz w:val="24"/>
-          <w:szCs w:val="24"/>
-        </w:rPr>
-        <w:t>Funktionsbeschreibung</w:t>
-      </w:r>
-      <w:r>
-        <w:rPr>
-          <w:rFonts w:ascii="Calibri" w:hAnsi="Calibri" w:cs="Calibri"/>
-          <w:b/>
-          <w:sz w:val="24"/>
-          <w:szCs w:val="24"/>
-        </w:rPr>
-        <w:t xml:space="preserve"> der Webanwendung</w:t>
-      </w:r>
-    </w:p>
-    <w:p>
-      <w:pPr>
-        <w:pStyle w:val="Listenabsatz"/>
-        <w:numPr>
-          <w:ilvl w:val="0"/>
-          <w:numId w:val="5"/>
-        </w:numPr>
-        <w:spacing w:after="0" w:line="240" w:lineRule="auto"/>
-        <w:rPr>
-          <w:rFonts w:ascii="Calibri" w:hAnsi="Calibri" w:cs="Calibri"/>
-          <w:sz w:val="24"/>
-          <w:szCs w:val="24"/>
-        </w:rPr>
-      </w:pPr>
-      <w:r>
-        <w:rPr>
-          <w:rFonts w:ascii="Calibri" w:hAnsi="Calibri" w:cs="Calibri"/>
-          <w:sz w:val="24"/>
-          <w:szCs w:val="24"/>
-        </w:rPr>
-        <w:t>Login-Funktion (für Schüler</w:t>
-      </w:r>
-      <w:r>
-        <w:rPr>
-          <w:rFonts w:ascii="Calibri" w:hAnsi="Calibri" w:cs="Calibri"/>
-          <w:sz w:val="24"/>
-          <w:szCs w:val="24"/>
-        </w:rPr>
-        <w:t xml:space="preserve">) </w:t>
-      </w:r>
-      <w:r>
-        <w:rPr>
-          <w:rFonts w:ascii="Calibri" w:hAnsi="Calibri" w:cs="Calibri"/>
-          <w:sz w:val="24"/>
-          <w:szCs w:val="24"/>
-        </w:rPr>
-        <w:t>mit Anzeige von Ges</w:t>
-      </w:r>
-      <w:r>
-        <w:rPr>
-          <w:rFonts w:ascii="Calibri" w:hAnsi="Calibri" w:cs="Calibri"/>
-          <w:sz w:val="24"/>
-          <w:szCs w:val="24"/>
-        </w:rPr>
-        <w:t>amtstatistiken für Berechtigte</w:t>
-      </w:r>
-    </w:p>
-    <w:p>
-      <w:pPr>
-        <w:pStyle w:val="Listenabsatz"/>
-        <w:numPr>
-          <w:ilvl w:val="0"/>
-          <w:numId w:val="5"/>
-        </w:numPr>
-        <w:spacing w:after="0" w:line="240" w:lineRule="auto"/>
-        <w:rPr>
-          <w:rFonts w:ascii="Calibri" w:hAnsi="Calibri" w:cs="Calibri"/>
-          <w:sz w:val="24"/>
-          <w:szCs w:val="24"/>
-        </w:rPr>
-      </w:pPr>
-      <w:r>
-        <w:rPr>
-          <w:rFonts w:ascii="Calibri" w:hAnsi="Calibri" w:cs="Calibri"/>
-          <w:sz w:val="24"/>
-          <w:szCs w:val="24"/>
-        </w:rPr>
-        <w:t>Anzeige von Einzelstatistiken für Schüler</w:t>
-      </w:r>
-      <w:r>
-        <w:rPr>
-          <w:rFonts w:ascii="Calibri" w:hAnsi="Calibri" w:cs="Calibri"/>
-          <w:sz w:val="24"/>
-          <w:szCs w:val="24"/>
-        </w:rPr>
-        <w:t xml:space="preserve"> in grafischer Form</w:t>
-      </w:r>
-    </w:p>
-    <w:p>
-      <w:pPr>
-        <w:pStyle w:val="Listenabsatz"/>
-        <w:numPr>
-          <w:ilvl w:val="0"/>
-          <w:numId w:val="5"/>
-        </w:numPr>
-        <w:spacing w:after="0" w:line="240" w:lineRule="auto"/>
-        <w:rPr>
-          <w:rFonts w:ascii="Calibri" w:hAnsi="Calibri" w:cs="Calibri"/>
-          <w:sz w:val="24"/>
-          <w:szCs w:val="24"/>
-        </w:rPr>
-      </w:pPr>
-      <w:r>
-        <w:rPr>
-          <w:rFonts w:ascii="Calibri" w:hAnsi="Calibri" w:cs="Calibri"/>
-          <w:sz w:val="24"/>
-          <w:szCs w:val="24"/>
-        </w:rPr>
-        <w:t>Anzeige von Gruppenstatistiken</w:t>
-      </w:r>
-    </w:p>
-    <w:p>
-      <w:pPr>
-        <w:pStyle w:val="Listenabsatz"/>
-        <w:numPr>
-          <w:ilvl w:val="0"/>
-          <w:numId w:val="5"/>
-        </w:numPr>
-        <w:spacing w:after="0" w:line="240" w:lineRule="auto"/>
-        <w:rPr>
-          <w:rFonts w:ascii="Calibri" w:hAnsi="Calibri" w:cs="Calibri"/>
-          <w:sz w:val="24"/>
-          <w:szCs w:val="24"/>
-        </w:rPr>
-      </w:pPr>
-      <w:r>
-        <w:rPr>
-          <w:rFonts w:ascii="Calibri" w:hAnsi="Calibri" w:cs="Calibri"/>
-          <w:sz w:val="24"/>
-          <w:szCs w:val="24"/>
-        </w:rPr>
-        <w:t>Bug reporting über Benachrichtigungssystem</w:t>
-      </w:r>
-    </w:p>
-    <w:p>
-      <w:pPr>
-        <w:spacing w:after="0" w:line="240" w:lineRule="auto"/>
-        <w:rPr>
-          <w:rFonts w:ascii="Calibri" w:hAnsi="Calibri" w:cs="Calibri"/>
-          <w:sz w:val="24"/>
-          <w:szCs w:val="24"/>
-        </w:rPr>
-      </w:pPr>
-    </w:p>
-    <w:p>
-      <w:pPr>
-        <w:spacing w:after="0" w:line="240" w:lineRule="auto"/>
-        <w:rPr>
-          <w:rFonts w:ascii="Calibri" w:hAnsi="Calibri" w:cs="Calibri"/>
-          <w:sz w:val="24"/>
-          <w:szCs w:val="24"/>
-        </w:rPr>
-      </w:pPr>
-      <w:bookmarkStart w:id="0" w:name="_GoBack"/>
-      <w:bookmarkEnd w:id="0"/>
     </w:p>
     <w:sectPr>
       <w:headerReference w:type="default" r:id="rId7"/>
@@ -1379,7 +930,7 @@
         <v:path o:extrusionok="f" gradientshapeok="t" o:connecttype="rect"/>
         <o:lock v:ext="edit" aspectratio="t"/>
       </v:shapetype>
-      <v:shape id="_x0000_i1060" type="#_x0000_t75" style="width:11.4pt;height:11.4pt" o:bullet="t">
+      <v:shape id="_x0000_i1028" type="#_x0000_t75" style="width:11.4pt;height:11.4pt" o:bullet="t">
         <v:imagedata r:id="rId1" o:title="mso7D1F"/>
       </v:shape>
     </w:pict>
@@ -1499,232 +1050,6 @@
     </w:lvl>
   </w:abstractNum>
   <w:abstractNum w:abstractNumId="1" w15:restartNumberingAfterBreak="0">
-    <w:nsid w:val="2C5C7BDF"/>
-    <w:multiLevelType w:val="hybridMultilevel"/>
-    <w:tmpl w:val="C766211C"/>
-    <w:lvl w:ilvl="0" w:tplc="0C070001">
-      <w:start w:val="1"/>
-      <w:numFmt w:val="bullet"/>
-      <w:lvlText w:val=""/>
-      <w:lvlJc w:val="left"/>
-      <w:pPr>
-        <w:ind w:left="720" w:hanging="360"/>
-      </w:pPr>
-      <w:rPr>
-        <w:rFonts w:ascii="Symbol" w:hAnsi="Symbol" w:hint="default"/>
-      </w:rPr>
-    </w:lvl>
-    <w:lvl w:ilvl="1" w:tplc="0C070003" w:tentative="1">
-      <w:start w:val="1"/>
-      <w:numFmt w:val="bullet"/>
-      <w:lvlText w:val="o"/>
-      <w:lvlJc w:val="left"/>
-      <w:pPr>
-        <w:ind w:left="1440" w:hanging="360"/>
-      </w:pPr>
-      <w:rPr>
-        <w:rFonts w:ascii="Courier New" w:hAnsi="Courier New" w:cs="Courier New" w:hint="default"/>
-      </w:rPr>
-    </w:lvl>
-    <w:lvl w:ilvl="2" w:tplc="0C070005" w:tentative="1">
-      <w:start w:val="1"/>
-      <w:numFmt w:val="bullet"/>
-      <w:lvlText w:val=""/>
-      <w:lvlJc w:val="left"/>
-      <w:pPr>
-        <w:ind w:left="2160" w:hanging="360"/>
-      </w:pPr>
-      <w:rPr>
-        <w:rFonts w:ascii="Wingdings" w:hAnsi="Wingdings" w:hint="default"/>
-      </w:rPr>
-    </w:lvl>
-    <w:lvl w:ilvl="3" w:tplc="0C070001" w:tentative="1">
-      <w:start w:val="1"/>
-      <w:numFmt w:val="bullet"/>
-      <w:lvlText w:val=""/>
-      <w:lvlJc w:val="left"/>
-      <w:pPr>
-        <w:ind w:left="2880" w:hanging="360"/>
-      </w:pPr>
-      <w:rPr>
-        <w:rFonts w:ascii="Symbol" w:hAnsi="Symbol" w:hint="default"/>
-      </w:rPr>
-    </w:lvl>
-    <w:lvl w:ilvl="4" w:tplc="0C070003" w:tentative="1">
-      <w:start w:val="1"/>
-      <w:numFmt w:val="bullet"/>
-      <w:lvlText w:val="o"/>
-      <w:lvlJc w:val="left"/>
-      <w:pPr>
-        <w:ind w:left="3600" w:hanging="360"/>
-      </w:pPr>
-      <w:rPr>
-        <w:rFonts w:ascii="Courier New" w:hAnsi="Courier New" w:cs="Courier New" w:hint="default"/>
-      </w:rPr>
-    </w:lvl>
-    <w:lvl w:ilvl="5" w:tplc="0C070005" w:tentative="1">
-      <w:start w:val="1"/>
-      <w:numFmt w:val="bullet"/>
-      <w:lvlText w:val=""/>
-      <w:lvlJc w:val="left"/>
-      <w:pPr>
-        <w:ind w:left="4320" w:hanging="360"/>
-      </w:pPr>
-      <w:rPr>
-        <w:rFonts w:ascii="Wingdings" w:hAnsi="Wingdings" w:hint="default"/>
-      </w:rPr>
-    </w:lvl>
-    <w:lvl w:ilvl="6" w:tplc="0C070001" w:tentative="1">
-      <w:start w:val="1"/>
-      <w:numFmt w:val="bullet"/>
-      <w:lvlText w:val=""/>
-      <w:lvlJc w:val="left"/>
-      <w:pPr>
-        <w:ind w:left="5040" w:hanging="360"/>
-      </w:pPr>
-      <w:rPr>
-        <w:rFonts w:ascii="Symbol" w:hAnsi="Symbol" w:hint="default"/>
-      </w:rPr>
-    </w:lvl>
-    <w:lvl w:ilvl="7" w:tplc="0C070003" w:tentative="1">
-      <w:start w:val="1"/>
-      <w:numFmt w:val="bullet"/>
-      <w:lvlText w:val="o"/>
-      <w:lvlJc w:val="left"/>
-      <w:pPr>
-        <w:ind w:left="5760" w:hanging="360"/>
-      </w:pPr>
-      <w:rPr>
-        <w:rFonts w:ascii="Courier New" w:hAnsi="Courier New" w:cs="Courier New" w:hint="default"/>
-      </w:rPr>
-    </w:lvl>
-    <w:lvl w:ilvl="8" w:tplc="0C070005" w:tentative="1">
-      <w:start w:val="1"/>
-      <w:numFmt w:val="bullet"/>
-      <w:lvlText w:val=""/>
-      <w:lvlJc w:val="left"/>
-      <w:pPr>
-        <w:ind w:left="6480" w:hanging="360"/>
-      </w:pPr>
-      <w:rPr>
-        <w:rFonts w:ascii="Wingdings" w:hAnsi="Wingdings" w:hint="default"/>
-      </w:rPr>
-    </w:lvl>
-  </w:abstractNum>
-  <w:abstractNum w:abstractNumId="2" w15:restartNumberingAfterBreak="0">
-    <w:nsid w:val="318624FC"/>
-    <w:multiLevelType w:val="hybridMultilevel"/>
-    <w:tmpl w:val="29982A9E"/>
-    <w:lvl w:ilvl="0" w:tplc="0C070001">
-      <w:start w:val="1"/>
-      <w:numFmt w:val="bullet"/>
-      <w:lvlText w:val=""/>
-      <w:lvlJc w:val="left"/>
-      <w:pPr>
-        <w:ind w:left="720" w:hanging="360"/>
-      </w:pPr>
-      <w:rPr>
-        <w:rFonts w:ascii="Symbol" w:hAnsi="Symbol" w:hint="default"/>
-      </w:rPr>
-    </w:lvl>
-    <w:lvl w:ilvl="1" w:tplc="0C070003" w:tentative="1">
-      <w:start w:val="1"/>
-      <w:numFmt w:val="bullet"/>
-      <w:lvlText w:val="o"/>
-      <w:lvlJc w:val="left"/>
-      <w:pPr>
-        <w:ind w:left="1440" w:hanging="360"/>
-      </w:pPr>
-      <w:rPr>
-        <w:rFonts w:ascii="Courier New" w:hAnsi="Courier New" w:cs="Courier New" w:hint="default"/>
-      </w:rPr>
-    </w:lvl>
-    <w:lvl w:ilvl="2" w:tplc="0C070005" w:tentative="1">
-      <w:start w:val="1"/>
-      <w:numFmt w:val="bullet"/>
-      <w:lvlText w:val=""/>
-      <w:lvlJc w:val="left"/>
-      <w:pPr>
-        <w:ind w:left="2160" w:hanging="360"/>
-      </w:pPr>
-      <w:rPr>
-        <w:rFonts w:ascii="Wingdings" w:hAnsi="Wingdings" w:hint="default"/>
-      </w:rPr>
-    </w:lvl>
-    <w:lvl w:ilvl="3" w:tplc="0C070001" w:tentative="1">
-      <w:start w:val="1"/>
-      <w:numFmt w:val="bullet"/>
-      <w:lvlText w:val=""/>
-      <w:lvlJc w:val="left"/>
-      <w:pPr>
-        <w:ind w:left="2880" w:hanging="360"/>
-      </w:pPr>
-      <w:rPr>
-        <w:rFonts w:ascii="Symbol" w:hAnsi="Symbol" w:hint="default"/>
-      </w:rPr>
-    </w:lvl>
-    <w:lvl w:ilvl="4" w:tplc="0C070003" w:tentative="1">
-      <w:start w:val="1"/>
-      <w:numFmt w:val="bullet"/>
-      <w:lvlText w:val="o"/>
-      <w:lvlJc w:val="left"/>
-      <w:pPr>
-        <w:ind w:left="3600" w:hanging="360"/>
-      </w:pPr>
-      <w:rPr>
-        <w:rFonts w:ascii="Courier New" w:hAnsi="Courier New" w:cs="Courier New" w:hint="default"/>
-      </w:rPr>
-    </w:lvl>
-    <w:lvl w:ilvl="5" w:tplc="0C070005" w:tentative="1">
-      <w:start w:val="1"/>
-      <w:numFmt w:val="bullet"/>
-      <w:lvlText w:val=""/>
-      <w:lvlJc w:val="left"/>
-      <w:pPr>
-        <w:ind w:left="4320" w:hanging="360"/>
-      </w:pPr>
-      <w:rPr>
-        <w:rFonts w:ascii="Wingdings" w:hAnsi="Wingdings" w:hint="default"/>
-      </w:rPr>
-    </w:lvl>
-    <w:lvl w:ilvl="6" w:tplc="0C070001" w:tentative="1">
-      <w:start w:val="1"/>
-      <w:numFmt w:val="bullet"/>
-      <w:lvlText w:val=""/>
-      <w:lvlJc w:val="left"/>
-      <w:pPr>
-        <w:ind w:left="5040" w:hanging="360"/>
-      </w:pPr>
-      <w:rPr>
-        <w:rFonts w:ascii="Symbol" w:hAnsi="Symbol" w:hint="default"/>
-      </w:rPr>
-    </w:lvl>
-    <w:lvl w:ilvl="7" w:tplc="0C070003" w:tentative="1">
-      <w:start w:val="1"/>
-      <w:numFmt w:val="bullet"/>
-      <w:lvlText w:val="o"/>
-      <w:lvlJc w:val="left"/>
-      <w:pPr>
-        <w:ind w:left="5760" w:hanging="360"/>
-      </w:pPr>
-      <w:rPr>
-        <w:rFonts w:ascii="Courier New" w:hAnsi="Courier New" w:cs="Courier New" w:hint="default"/>
-      </w:rPr>
-    </w:lvl>
-    <w:lvl w:ilvl="8" w:tplc="0C070005" w:tentative="1">
-      <w:start w:val="1"/>
-      <w:numFmt w:val="bullet"/>
-      <w:lvlText w:val=""/>
-      <w:lvlJc w:val="left"/>
-      <w:pPr>
-        <w:ind w:left="6480" w:hanging="360"/>
-      </w:pPr>
-      <w:rPr>
-        <w:rFonts w:ascii="Wingdings" w:hAnsi="Wingdings" w:hint="default"/>
-      </w:rPr>
-    </w:lvl>
-  </w:abstractNum>
-  <w:abstractNum w:abstractNumId="3" w15:restartNumberingAfterBreak="0">
     <w:nsid w:val="374C2D9C"/>
     <w:multiLevelType w:val="hybridMultilevel"/>
     <w:tmpl w:val="C9124512"/>
@@ -1838,7 +1163,7 @@
       </w:rPr>
     </w:lvl>
   </w:abstractNum>
-  <w:abstractNum w:abstractNumId="4" w15:restartNumberingAfterBreak="0">
+  <w:abstractNum w:abstractNumId="2" w15:restartNumberingAfterBreak="0">
     <w:nsid w:val="3DF76BF5"/>
     <w:multiLevelType w:val="hybridMultilevel"/>
     <w:tmpl w:val="EF669B8C"/>
@@ -1955,15 +1280,9 @@
     <w:abstractNumId w:val="0"/>
   </w:num>
   <w:num w:numId="2">
-    <w:abstractNumId w:val="3"/>
+    <w:abstractNumId w:val="1"/>
   </w:num>
   <w:num w:numId="3">
-    <w:abstractNumId w:val="4"/>
-  </w:num>
-  <w:num w:numId="4">
-    <w:abstractNumId w:val="1"/>
-  </w:num>
-  <w:num w:numId="5">
     <w:abstractNumId w:val="2"/>
   </w:num>
 </w:numbering>

</xml_diff>

<commit_message>
Revert "updated protocol & description"
This reverts commit 7eabc0604a5d782f5b4b66cbeb4d52e958879322.
</commit_message>
<xml_diff>
--- a/doku/Descirption.docx
+++ b/doku/Descirption.docx
@@ -589,6 +589,8 @@
         </w:rPr>
         <w:t xml:space="preserve"> mit verschiedenen Berechtigungsstufen</w:t>
       </w:r>
+      <w:bookmarkStart w:id="0" w:name="_GoBack"/>
+      <w:bookmarkEnd w:id="0"/>
     </w:p>
     <w:p>
       <w:pPr>
@@ -782,40 +784,10 @@
     </w:p>
     <w:p>
       <w:pPr>
-        <w:spacing w:after="0" w:line="240" w:lineRule="auto"/>
-        <w:rPr>
-          <w:rFonts w:ascii="Calibri" w:hAnsi="Calibri" w:cs="Calibri"/>
-          <w:sz w:val="24"/>
-          <w:szCs w:val="24"/>
-        </w:rPr>
-      </w:pPr>
-    </w:p>
-    <w:p>
-      <w:pPr>
-        <w:spacing w:after="0" w:line="240" w:lineRule="auto"/>
-        <w:rPr>
-          <w:rFonts w:ascii="Calibri" w:hAnsi="Calibri" w:cs="Calibri"/>
-          <w:b/>
-          <w:sz w:val="24"/>
-          <w:szCs w:val="24"/>
-        </w:rPr>
-      </w:pPr>
-      <w:r>
-        <w:rPr>
-          <w:rFonts w:ascii="Calibri" w:hAnsi="Calibri" w:cs="Calibri"/>
-          <w:b/>
-          <w:sz w:val="24"/>
-          <w:szCs w:val="24"/>
-        </w:rPr>
-        <w:t>Funktionsbeschreibung der mobilen Android-Anwendung</w:t>
-      </w:r>
-    </w:p>
-    <w:p>
-      <w:pPr>
         <w:pStyle w:val="Listenabsatz"/>
         <w:numPr>
           <w:ilvl w:val="0"/>
-          <w:numId w:val="4"/>
+          <w:numId w:val="3"/>
         </w:numPr>
         <w:spacing w:after="0" w:line="240" w:lineRule="auto"/>
         <w:rPr>
@@ -824,427 +796,6 @@
           <w:szCs w:val="24"/>
         </w:rPr>
       </w:pPr>
-      <w:r>
-        <w:rPr>
-          <w:rFonts w:ascii="Calibri" w:hAnsi="Calibri" w:cs="Calibri"/>
-          <w:sz w:val="24"/>
-          <w:szCs w:val="24"/>
-        </w:rPr>
-        <w:t>Login-Funktion (</w:t>
-      </w:r>
-      <w:r>
-        <w:rPr>
-          <w:rFonts w:ascii="Calibri" w:hAnsi="Calibri" w:cs="Calibri"/>
-          <w:sz w:val="24"/>
-          <w:szCs w:val="24"/>
-        </w:rPr>
-        <w:t>für Schüler, Lehrer, Eltern) mit identischen Berechtigungen (keine Verwaltung)</w:t>
-      </w:r>
-    </w:p>
-    <w:p>
-      <w:pPr>
-        <w:pStyle w:val="Listenabsatz"/>
-        <w:numPr>
-          <w:ilvl w:val="0"/>
-          <w:numId w:val="4"/>
-        </w:numPr>
-        <w:spacing w:after="0" w:line="240" w:lineRule="auto"/>
-        <w:rPr>
-          <w:rFonts w:ascii="Calibri" w:hAnsi="Calibri" w:cs="Calibri"/>
-          <w:sz w:val="24"/>
-          <w:szCs w:val="24"/>
-        </w:rPr>
-      </w:pPr>
-      <w:r>
-        <w:rPr>
-          <w:rFonts w:ascii="Calibri" w:hAnsi="Calibri" w:cs="Calibri"/>
-          <w:sz w:val="24"/>
-          <w:szCs w:val="24"/>
-        </w:rPr>
-        <w:t>Individuellen Wordpool</w:t>
-      </w:r>
-      <w:r>
-        <w:rPr>
-          <w:rFonts w:ascii="Calibri" w:hAnsi="Calibri" w:cs="Calibri"/>
-          <w:sz w:val="24"/>
-          <w:szCs w:val="24"/>
-        </w:rPr>
-        <w:t xml:space="preserve"> samt eigener Statistik</w:t>
-      </w:r>
-    </w:p>
-    <w:p>
-      <w:pPr>
-        <w:pStyle w:val="Listenabsatz"/>
-        <w:numPr>
-          <w:ilvl w:val="0"/>
-          <w:numId w:val="4"/>
-        </w:numPr>
-        <w:spacing w:after="0" w:line="240" w:lineRule="auto"/>
-        <w:rPr>
-          <w:rFonts w:ascii="Calibri" w:hAnsi="Calibri" w:cs="Calibri"/>
-          <w:sz w:val="24"/>
-          <w:szCs w:val="24"/>
-        </w:rPr>
-      </w:pPr>
-      <w:r>
-        <w:rPr>
-          <w:rFonts w:ascii="Calibri" w:hAnsi="Calibri" w:cs="Calibri"/>
-          <w:sz w:val="24"/>
-          <w:szCs w:val="24"/>
-        </w:rPr>
-        <w:t>Wörter zu Pool aus API hinzufügen</w:t>
-      </w:r>
-      <w:r>
-        <w:rPr>
-          <w:rFonts w:ascii="Calibri" w:hAnsi="Calibri" w:cs="Calibri"/>
-          <w:sz w:val="24"/>
-          <w:szCs w:val="24"/>
-        </w:rPr>
-        <w:t xml:space="preserve"> /entfernen</w:t>
-      </w:r>
-    </w:p>
-    <w:p>
-      <w:pPr>
-        <w:pStyle w:val="Listenabsatz"/>
-        <w:numPr>
-          <w:ilvl w:val="0"/>
-          <w:numId w:val="4"/>
-        </w:numPr>
-        <w:spacing w:after="0" w:line="240" w:lineRule="auto"/>
-        <w:rPr>
-          <w:rFonts w:ascii="Calibri" w:hAnsi="Calibri" w:cs="Calibri"/>
-          <w:sz w:val="24"/>
-          <w:szCs w:val="24"/>
-        </w:rPr>
-      </w:pPr>
-      <w:r>
-        <w:rPr>
-          <w:rFonts w:ascii="Calibri" w:hAnsi="Calibri" w:cs="Calibri"/>
-          <w:sz w:val="24"/>
-          <w:szCs w:val="24"/>
-        </w:rPr>
-        <w:t>Sätze aus API hinzufügen</w:t>
-      </w:r>
-      <w:r>
-        <w:rPr>
-          <w:rFonts w:ascii="Calibri" w:hAnsi="Calibri" w:cs="Calibri"/>
-          <w:sz w:val="24"/>
-          <w:szCs w:val="24"/>
-        </w:rPr>
-        <w:t xml:space="preserve"> /entfernen (automatisch mit Wort)</w:t>
-      </w:r>
-    </w:p>
-    <w:p>
-      <w:pPr>
-        <w:pStyle w:val="Listenabsatz"/>
-        <w:numPr>
-          <w:ilvl w:val="0"/>
-          <w:numId w:val="4"/>
-        </w:numPr>
-        <w:spacing w:after="0" w:line="240" w:lineRule="auto"/>
-        <w:rPr>
-          <w:rFonts w:ascii="Calibri" w:hAnsi="Calibri" w:cs="Calibri"/>
-          <w:sz w:val="24"/>
-          <w:szCs w:val="24"/>
-        </w:rPr>
-      </w:pPr>
-      <w:r>
-        <w:rPr>
-          <w:rFonts w:ascii="Calibri" w:hAnsi="Calibri" w:cs="Calibri"/>
-          <w:sz w:val="24"/>
-          <w:szCs w:val="24"/>
-        </w:rPr>
-        <w:t xml:space="preserve">Anzeige von statistischen Daten (nicht grafisch </w:t>
-      </w:r>
-      <w:r>
-        <w:rPr>
-          <w:rFonts w:ascii="Calibri" w:hAnsi="Calibri" w:cs="Calibri"/>
-          <w:sz w:val="24"/>
-          <w:szCs w:val="24"/>
-        </w:rPr>
-        <w:sym w:font="Wingdings" w:char="F0E0"/>
-      </w:r>
-      <w:r>
-        <w:rPr>
-          <w:rFonts w:ascii="Calibri" w:hAnsi="Calibri" w:cs="Calibri"/>
-          <w:sz w:val="24"/>
-          <w:szCs w:val="24"/>
-        </w:rPr>
-        <w:t xml:space="preserve"> für genaue Analyse mit grafischer Aufbereitung ist die Webanwendung zuständig</w:t>
-      </w:r>
-      <w:r>
-        <w:rPr>
-          <w:rFonts w:ascii="Calibri" w:hAnsi="Calibri" w:cs="Calibri"/>
-          <w:sz w:val="24"/>
-          <w:szCs w:val="24"/>
-        </w:rPr>
-        <w:t>)</w:t>
-      </w:r>
-    </w:p>
-    <w:p>
-      <w:pPr>
-        <w:pStyle w:val="Listenabsatz"/>
-        <w:numPr>
-          <w:ilvl w:val="0"/>
-          <w:numId w:val="4"/>
-        </w:numPr>
-        <w:spacing w:after="0" w:line="240" w:lineRule="auto"/>
-        <w:rPr>
-          <w:rFonts w:ascii="Calibri" w:hAnsi="Calibri" w:cs="Calibri"/>
-          <w:sz w:val="24"/>
-          <w:szCs w:val="24"/>
-        </w:rPr>
-      </w:pPr>
-      <w:r>
-        <w:rPr>
-          <w:rFonts w:ascii="Calibri" w:hAnsi="Calibri" w:cs="Calibri"/>
-          <w:sz w:val="24"/>
-          <w:szCs w:val="24"/>
-        </w:rPr>
-        <w:t>Verschiedene Wiederholungsmodi bezogen auf Wortpool</w:t>
-      </w:r>
-      <w:r>
-        <w:rPr>
-          <w:rFonts w:ascii="Calibri" w:hAnsi="Calibri" w:cs="Calibri"/>
-          <w:sz w:val="24"/>
-          <w:szCs w:val="24"/>
-        </w:rPr>
-        <w:t xml:space="preserve"> (z.B.: sor</w:t>
-      </w:r>
-      <w:r>
-        <w:rPr>
-          <w:rFonts w:ascii="Calibri" w:hAnsi="Calibri" w:cs="Calibri"/>
-          <w:sz w:val="24"/>
-          <w:szCs w:val="24"/>
-        </w:rPr>
-        <w:t>tiert nach lastTimeRevis</w:t>
-      </w:r>
-      <w:r>
-        <w:rPr>
-          <w:rFonts w:ascii="Calibri" w:hAnsi="Calibri" w:cs="Calibri"/>
-          <w:sz w:val="24"/>
-          <w:szCs w:val="24"/>
-        </w:rPr>
-        <w:t>ed)</w:t>
-      </w:r>
-    </w:p>
-    <w:p>
-      <w:pPr>
-        <w:pStyle w:val="Listenabsatz"/>
-        <w:numPr>
-          <w:ilvl w:val="0"/>
-          <w:numId w:val="4"/>
-        </w:numPr>
-        <w:spacing w:after="0" w:line="240" w:lineRule="auto"/>
-        <w:rPr>
-          <w:rFonts w:ascii="Calibri" w:hAnsi="Calibri" w:cs="Calibri"/>
-          <w:b/>
-          <w:sz w:val="24"/>
-          <w:szCs w:val="24"/>
-        </w:rPr>
-      </w:pPr>
-      <w:r>
-        <w:rPr>
-          <w:rFonts w:ascii="Calibri" w:hAnsi="Calibri" w:cs="Calibri"/>
-          <w:sz w:val="24"/>
-          <w:szCs w:val="24"/>
-        </w:rPr>
-        <w:t xml:space="preserve">Benachrichtigungssystem: </w:t>
-      </w:r>
-      <w:r>
-        <w:rPr>
-          <w:rFonts w:ascii="Calibri" w:hAnsi="Calibri" w:cs="Calibri"/>
-          <w:sz w:val="24"/>
-          <w:szCs w:val="24"/>
-        </w:rPr>
-        <w:t>Beschreibung siehe Desktop-Anwendung</w:t>
-      </w:r>
-    </w:p>
-    <w:p>
-      <w:pPr>
-        <w:spacing w:after="0" w:line="240" w:lineRule="auto"/>
-        <w:rPr>
-          <w:rFonts w:ascii="Calibri" w:hAnsi="Calibri" w:cs="Calibri"/>
-          <w:b/>
-          <w:sz w:val="24"/>
-          <w:szCs w:val="24"/>
-        </w:rPr>
-      </w:pPr>
-    </w:p>
-    <w:p>
-      <w:pPr>
-        <w:spacing w:after="0" w:line="240" w:lineRule="auto"/>
-        <w:rPr>
-          <w:rFonts w:ascii="Calibri" w:hAnsi="Calibri" w:cs="Calibri"/>
-          <w:b/>
-          <w:sz w:val="24"/>
-          <w:szCs w:val="24"/>
-        </w:rPr>
-      </w:pPr>
-      <w:r>
-        <w:rPr>
-          <w:rFonts w:ascii="Calibri" w:hAnsi="Calibri" w:cs="Calibri"/>
-          <w:b/>
-          <w:sz w:val="24"/>
-          <w:szCs w:val="24"/>
-        </w:rPr>
-        <w:t>Funktionsbeschreibung</w:t>
-      </w:r>
-      <w:r>
-        <w:rPr>
-          <w:rFonts w:ascii="Calibri" w:hAnsi="Calibri" w:cs="Calibri"/>
-          <w:b/>
-          <w:sz w:val="24"/>
-          <w:szCs w:val="24"/>
-        </w:rPr>
-        <w:t xml:space="preserve"> der Webanwendung</w:t>
-      </w:r>
-    </w:p>
-    <w:p>
-      <w:pPr>
-        <w:pStyle w:val="Listenabsatz"/>
-        <w:numPr>
-          <w:ilvl w:val="0"/>
-          <w:numId w:val="5"/>
-        </w:numPr>
-        <w:spacing w:after="0" w:line="240" w:lineRule="auto"/>
-        <w:rPr>
-          <w:rFonts w:ascii="Calibri" w:hAnsi="Calibri" w:cs="Calibri"/>
-          <w:sz w:val="24"/>
-          <w:szCs w:val="24"/>
-        </w:rPr>
-      </w:pPr>
-      <w:r>
-        <w:rPr>
-          <w:rFonts w:ascii="Calibri" w:hAnsi="Calibri" w:cs="Calibri"/>
-          <w:sz w:val="24"/>
-          <w:szCs w:val="24"/>
-        </w:rPr>
-        <w:t>Login-Funktion (für Schüler</w:t>
-      </w:r>
-      <w:r>
-        <w:rPr>
-          <w:rFonts w:ascii="Calibri" w:hAnsi="Calibri" w:cs="Calibri"/>
-          <w:sz w:val="24"/>
-          <w:szCs w:val="24"/>
-        </w:rPr>
-        <w:t xml:space="preserve">) </w:t>
-      </w:r>
-      <w:r>
-        <w:rPr>
-          <w:rFonts w:ascii="Calibri" w:hAnsi="Calibri" w:cs="Calibri"/>
-          <w:sz w:val="24"/>
-          <w:szCs w:val="24"/>
-        </w:rPr>
-        <w:t>mit Anzeige von Ges</w:t>
-      </w:r>
-      <w:r>
-        <w:rPr>
-          <w:rFonts w:ascii="Calibri" w:hAnsi="Calibri" w:cs="Calibri"/>
-          <w:sz w:val="24"/>
-          <w:szCs w:val="24"/>
-        </w:rPr>
-        <w:t>amtstatistiken für Berechtigte</w:t>
-      </w:r>
-    </w:p>
-    <w:p>
-      <w:pPr>
-        <w:pStyle w:val="Listenabsatz"/>
-        <w:numPr>
-          <w:ilvl w:val="0"/>
-          <w:numId w:val="5"/>
-        </w:numPr>
-        <w:spacing w:after="0" w:line="240" w:lineRule="auto"/>
-        <w:rPr>
-          <w:rFonts w:ascii="Calibri" w:hAnsi="Calibri" w:cs="Calibri"/>
-          <w:sz w:val="24"/>
-          <w:szCs w:val="24"/>
-        </w:rPr>
-      </w:pPr>
-      <w:r>
-        <w:rPr>
-          <w:rFonts w:ascii="Calibri" w:hAnsi="Calibri" w:cs="Calibri"/>
-          <w:sz w:val="24"/>
-          <w:szCs w:val="24"/>
-        </w:rPr>
-        <w:t>Anzeige von Einzelstatistiken für Schüler</w:t>
-      </w:r>
-      <w:r>
-        <w:rPr>
-          <w:rFonts w:ascii="Calibri" w:hAnsi="Calibri" w:cs="Calibri"/>
-          <w:sz w:val="24"/>
-          <w:szCs w:val="24"/>
-        </w:rPr>
-        <w:t xml:space="preserve"> in grafischer Form</w:t>
-      </w:r>
-    </w:p>
-    <w:p>
-      <w:pPr>
-        <w:pStyle w:val="Listenabsatz"/>
-        <w:numPr>
-          <w:ilvl w:val="0"/>
-          <w:numId w:val="5"/>
-        </w:numPr>
-        <w:spacing w:after="0" w:line="240" w:lineRule="auto"/>
-        <w:rPr>
-          <w:rFonts w:ascii="Calibri" w:hAnsi="Calibri" w:cs="Calibri"/>
-          <w:sz w:val="24"/>
-          <w:szCs w:val="24"/>
-        </w:rPr>
-      </w:pPr>
-      <w:r>
-        <w:rPr>
-          <w:rFonts w:ascii="Calibri" w:hAnsi="Calibri" w:cs="Calibri"/>
-          <w:sz w:val="24"/>
-          <w:szCs w:val="24"/>
-        </w:rPr>
-        <w:t>Anzeige von Gruppenstatistiken</w:t>
-      </w:r>
-    </w:p>
-    <w:p>
-      <w:pPr>
-        <w:pStyle w:val="Listenabsatz"/>
-        <w:numPr>
-          <w:ilvl w:val="0"/>
-          <w:numId w:val="5"/>
-        </w:numPr>
-        <w:spacing w:after="0" w:line="240" w:lineRule="auto"/>
-        <w:rPr>
-          <w:rFonts w:ascii="Calibri" w:hAnsi="Calibri" w:cs="Calibri"/>
-          <w:sz w:val="24"/>
-          <w:szCs w:val="24"/>
-        </w:rPr>
-      </w:pPr>
-      <w:r>
-        <w:rPr>
-          <w:rFonts w:ascii="Calibri" w:hAnsi="Calibri" w:cs="Calibri"/>
-          <w:sz w:val="24"/>
-          <w:szCs w:val="24"/>
-        </w:rPr>
-        <w:t>Bug reporting über Benachrichtigungssystem</w:t>
-      </w:r>
-    </w:p>
-    <w:p>
-      <w:pPr>
-        <w:spacing w:after="0" w:line="240" w:lineRule="auto"/>
-        <w:rPr>
-          <w:rFonts w:ascii="Calibri" w:hAnsi="Calibri" w:cs="Calibri"/>
-          <w:sz w:val="24"/>
-          <w:szCs w:val="24"/>
-        </w:rPr>
-      </w:pPr>
-    </w:p>
-    <w:p>
-      <w:pPr>
-        <w:spacing w:after="0" w:line="240" w:lineRule="auto"/>
-        <w:rPr>
-          <w:rFonts w:ascii="Calibri" w:hAnsi="Calibri" w:cs="Calibri"/>
-          <w:sz w:val="24"/>
-          <w:szCs w:val="24"/>
-        </w:rPr>
-      </w:pPr>
-      <w:bookmarkStart w:id="0" w:name="_GoBack"/>
-      <w:bookmarkEnd w:id="0"/>
     </w:p>
     <w:sectPr>
       <w:headerReference w:type="default" r:id="rId7"/>
@@ -1379,7 +930,7 @@
         <v:path o:extrusionok="f" gradientshapeok="t" o:connecttype="rect"/>
         <o:lock v:ext="edit" aspectratio="t"/>
       </v:shapetype>
-      <v:shape id="_x0000_i1060" type="#_x0000_t75" style="width:11.4pt;height:11.4pt" o:bullet="t">
+      <v:shape id="_x0000_i1028" type="#_x0000_t75" style="width:11.4pt;height:11.4pt" o:bullet="t">
         <v:imagedata r:id="rId1" o:title="mso7D1F"/>
       </v:shape>
     </w:pict>
@@ -1499,232 +1050,6 @@
     </w:lvl>
   </w:abstractNum>
   <w:abstractNum w:abstractNumId="1" w15:restartNumberingAfterBreak="0">
-    <w:nsid w:val="2C5C7BDF"/>
-    <w:multiLevelType w:val="hybridMultilevel"/>
-    <w:tmpl w:val="C766211C"/>
-    <w:lvl w:ilvl="0" w:tplc="0C070001">
-      <w:start w:val="1"/>
-      <w:numFmt w:val="bullet"/>
-      <w:lvlText w:val=""/>
-      <w:lvlJc w:val="left"/>
-      <w:pPr>
-        <w:ind w:left="720" w:hanging="360"/>
-      </w:pPr>
-      <w:rPr>
-        <w:rFonts w:ascii="Symbol" w:hAnsi="Symbol" w:hint="default"/>
-      </w:rPr>
-    </w:lvl>
-    <w:lvl w:ilvl="1" w:tplc="0C070003" w:tentative="1">
-      <w:start w:val="1"/>
-      <w:numFmt w:val="bullet"/>
-      <w:lvlText w:val="o"/>
-      <w:lvlJc w:val="left"/>
-      <w:pPr>
-        <w:ind w:left="1440" w:hanging="360"/>
-      </w:pPr>
-      <w:rPr>
-        <w:rFonts w:ascii="Courier New" w:hAnsi="Courier New" w:cs="Courier New" w:hint="default"/>
-      </w:rPr>
-    </w:lvl>
-    <w:lvl w:ilvl="2" w:tplc="0C070005" w:tentative="1">
-      <w:start w:val="1"/>
-      <w:numFmt w:val="bullet"/>
-      <w:lvlText w:val=""/>
-      <w:lvlJc w:val="left"/>
-      <w:pPr>
-        <w:ind w:left="2160" w:hanging="360"/>
-      </w:pPr>
-      <w:rPr>
-        <w:rFonts w:ascii="Wingdings" w:hAnsi="Wingdings" w:hint="default"/>
-      </w:rPr>
-    </w:lvl>
-    <w:lvl w:ilvl="3" w:tplc="0C070001" w:tentative="1">
-      <w:start w:val="1"/>
-      <w:numFmt w:val="bullet"/>
-      <w:lvlText w:val=""/>
-      <w:lvlJc w:val="left"/>
-      <w:pPr>
-        <w:ind w:left="2880" w:hanging="360"/>
-      </w:pPr>
-      <w:rPr>
-        <w:rFonts w:ascii="Symbol" w:hAnsi="Symbol" w:hint="default"/>
-      </w:rPr>
-    </w:lvl>
-    <w:lvl w:ilvl="4" w:tplc="0C070003" w:tentative="1">
-      <w:start w:val="1"/>
-      <w:numFmt w:val="bullet"/>
-      <w:lvlText w:val="o"/>
-      <w:lvlJc w:val="left"/>
-      <w:pPr>
-        <w:ind w:left="3600" w:hanging="360"/>
-      </w:pPr>
-      <w:rPr>
-        <w:rFonts w:ascii="Courier New" w:hAnsi="Courier New" w:cs="Courier New" w:hint="default"/>
-      </w:rPr>
-    </w:lvl>
-    <w:lvl w:ilvl="5" w:tplc="0C070005" w:tentative="1">
-      <w:start w:val="1"/>
-      <w:numFmt w:val="bullet"/>
-      <w:lvlText w:val=""/>
-      <w:lvlJc w:val="left"/>
-      <w:pPr>
-        <w:ind w:left="4320" w:hanging="360"/>
-      </w:pPr>
-      <w:rPr>
-        <w:rFonts w:ascii="Wingdings" w:hAnsi="Wingdings" w:hint="default"/>
-      </w:rPr>
-    </w:lvl>
-    <w:lvl w:ilvl="6" w:tplc="0C070001" w:tentative="1">
-      <w:start w:val="1"/>
-      <w:numFmt w:val="bullet"/>
-      <w:lvlText w:val=""/>
-      <w:lvlJc w:val="left"/>
-      <w:pPr>
-        <w:ind w:left="5040" w:hanging="360"/>
-      </w:pPr>
-      <w:rPr>
-        <w:rFonts w:ascii="Symbol" w:hAnsi="Symbol" w:hint="default"/>
-      </w:rPr>
-    </w:lvl>
-    <w:lvl w:ilvl="7" w:tplc="0C070003" w:tentative="1">
-      <w:start w:val="1"/>
-      <w:numFmt w:val="bullet"/>
-      <w:lvlText w:val="o"/>
-      <w:lvlJc w:val="left"/>
-      <w:pPr>
-        <w:ind w:left="5760" w:hanging="360"/>
-      </w:pPr>
-      <w:rPr>
-        <w:rFonts w:ascii="Courier New" w:hAnsi="Courier New" w:cs="Courier New" w:hint="default"/>
-      </w:rPr>
-    </w:lvl>
-    <w:lvl w:ilvl="8" w:tplc="0C070005" w:tentative="1">
-      <w:start w:val="1"/>
-      <w:numFmt w:val="bullet"/>
-      <w:lvlText w:val=""/>
-      <w:lvlJc w:val="left"/>
-      <w:pPr>
-        <w:ind w:left="6480" w:hanging="360"/>
-      </w:pPr>
-      <w:rPr>
-        <w:rFonts w:ascii="Wingdings" w:hAnsi="Wingdings" w:hint="default"/>
-      </w:rPr>
-    </w:lvl>
-  </w:abstractNum>
-  <w:abstractNum w:abstractNumId="2" w15:restartNumberingAfterBreak="0">
-    <w:nsid w:val="318624FC"/>
-    <w:multiLevelType w:val="hybridMultilevel"/>
-    <w:tmpl w:val="29982A9E"/>
-    <w:lvl w:ilvl="0" w:tplc="0C070001">
-      <w:start w:val="1"/>
-      <w:numFmt w:val="bullet"/>
-      <w:lvlText w:val=""/>
-      <w:lvlJc w:val="left"/>
-      <w:pPr>
-        <w:ind w:left="720" w:hanging="360"/>
-      </w:pPr>
-      <w:rPr>
-        <w:rFonts w:ascii="Symbol" w:hAnsi="Symbol" w:hint="default"/>
-      </w:rPr>
-    </w:lvl>
-    <w:lvl w:ilvl="1" w:tplc="0C070003" w:tentative="1">
-      <w:start w:val="1"/>
-      <w:numFmt w:val="bullet"/>
-      <w:lvlText w:val="o"/>
-      <w:lvlJc w:val="left"/>
-      <w:pPr>
-        <w:ind w:left="1440" w:hanging="360"/>
-      </w:pPr>
-      <w:rPr>
-        <w:rFonts w:ascii="Courier New" w:hAnsi="Courier New" w:cs="Courier New" w:hint="default"/>
-      </w:rPr>
-    </w:lvl>
-    <w:lvl w:ilvl="2" w:tplc="0C070005" w:tentative="1">
-      <w:start w:val="1"/>
-      <w:numFmt w:val="bullet"/>
-      <w:lvlText w:val=""/>
-      <w:lvlJc w:val="left"/>
-      <w:pPr>
-        <w:ind w:left="2160" w:hanging="360"/>
-      </w:pPr>
-      <w:rPr>
-        <w:rFonts w:ascii="Wingdings" w:hAnsi="Wingdings" w:hint="default"/>
-      </w:rPr>
-    </w:lvl>
-    <w:lvl w:ilvl="3" w:tplc="0C070001" w:tentative="1">
-      <w:start w:val="1"/>
-      <w:numFmt w:val="bullet"/>
-      <w:lvlText w:val=""/>
-      <w:lvlJc w:val="left"/>
-      <w:pPr>
-        <w:ind w:left="2880" w:hanging="360"/>
-      </w:pPr>
-      <w:rPr>
-        <w:rFonts w:ascii="Symbol" w:hAnsi="Symbol" w:hint="default"/>
-      </w:rPr>
-    </w:lvl>
-    <w:lvl w:ilvl="4" w:tplc="0C070003" w:tentative="1">
-      <w:start w:val="1"/>
-      <w:numFmt w:val="bullet"/>
-      <w:lvlText w:val="o"/>
-      <w:lvlJc w:val="left"/>
-      <w:pPr>
-        <w:ind w:left="3600" w:hanging="360"/>
-      </w:pPr>
-      <w:rPr>
-        <w:rFonts w:ascii="Courier New" w:hAnsi="Courier New" w:cs="Courier New" w:hint="default"/>
-      </w:rPr>
-    </w:lvl>
-    <w:lvl w:ilvl="5" w:tplc="0C070005" w:tentative="1">
-      <w:start w:val="1"/>
-      <w:numFmt w:val="bullet"/>
-      <w:lvlText w:val=""/>
-      <w:lvlJc w:val="left"/>
-      <w:pPr>
-        <w:ind w:left="4320" w:hanging="360"/>
-      </w:pPr>
-      <w:rPr>
-        <w:rFonts w:ascii="Wingdings" w:hAnsi="Wingdings" w:hint="default"/>
-      </w:rPr>
-    </w:lvl>
-    <w:lvl w:ilvl="6" w:tplc="0C070001" w:tentative="1">
-      <w:start w:val="1"/>
-      <w:numFmt w:val="bullet"/>
-      <w:lvlText w:val=""/>
-      <w:lvlJc w:val="left"/>
-      <w:pPr>
-        <w:ind w:left="5040" w:hanging="360"/>
-      </w:pPr>
-      <w:rPr>
-        <w:rFonts w:ascii="Symbol" w:hAnsi="Symbol" w:hint="default"/>
-      </w:rPr>
-    </w:lvl>
-    <w:lvl w:ilvl="7" w:tplc="0C070003" w:tentative="1">
-      <w:start w:val="1"/>
-      <w:numFmt w:val="bullet"/>
-      <w:lvlText w:val="o"/>
-      <w:lvlJc w:val="left"/>
-      <w:pPr>
-        <w:ind w:left="5760" w:hanging="360"/>
-      </w:pPr>
-      <w:rPr>
-        <w:rFonts w:ascii="Courier New" w:hAnsi="Courier New" w:cs="Courier New" w:hint="default"/>
-      </w:rPr>
-    </w:lvl>
-    <w:lvl w:ilvl="8" w:tplc="0C070005" w:tentative="1">
-      <w:start w:val="1"/>
-      <w:numFmt w:val="bullet"/>
-      <w:lvlText w:val=""/>
-      <w:lvlJc w:val="left"/>
-      <w:pPr>
-        <w:ind w:left="6480" w:hanging="360"/>
-      </w:pPr>
-      <w:rPr>
-        <w:rFonts w:ascii="Wingdings" w:hAnsi="Wingdings" w:hint="default"/>
-      </w:rPr>
-    </w:lvl>
-  </w:abstractNum>
-  <w:abstractNum w:abstractNumId="3" w15:restartNumberingAfterBreak="0">
     <w:nsid w:val="374C2D9C"/>
     <w:multiLevelType w:val="hybridMultilevel"/>
     <w:tmpl w:val="C9124512"/>
@@ -1838,7 +1163,7 @@
       </w:rPr>
     </w:lvl>
   </w:abstractNum>
-  <w:abstractNum w:abstractNumId="4" w15:restartNumberingAfterBreak="0">
+  <w:abstractNum w:abstractNumId="2" w15:restartNumberingAfterBreak="0">
     <w:nsid w:val="3DF76BF5"/>
     <w:multiLevelType w:val="hybridMultilevel"/>
     <w:tmpl w:val="EF669B8C"/>
@@ -1955,15 +1280,9 @@
     <w:abstractNumId w:val="0"/>
   </w:num>
   <w:num w:numId="2">
-    <w:abstractNumId w:val="3"/>
+    <w:abstractNumId w:val="1"/>
   </w:num>
   <w:num w:numId="3">
-    <w:abstractNumId w:val="4"/>
-  </w:num>
-  <w:num w:numId="4">
-    <w:abstractNumId w:val="1"/>
-  </w:num>
-  <w:num w:numId="5">
     <w:abstractNumId w:val="2"/>
   </w:num>
 </w:numbering>

</xml_diff>